<commit_message>
Finalised Cheat Sheet and refactored (+commented) player state checking.
</commit_message>
<xml_diff>
--- a/cheatsheet/ARM Assembly Cheat Sheet.docx
+++ b/cheatsheet/ARM Assembly Cheat Sheet.docx
@@ -230,63 +230,6 @@
       </w:r>
       <w:r>
         <w:t xml:space="preserve"> there are 16 registers. </w:t>
-      </w:r>
-    </w:p>
-    <w:p/>
-    <w:p>
-      <w:r>
-        <w:t>Registers 0 to 10</w:t>
-      </w:r>
-      <w:r>
-        <w:t xml:space="preserve"> are for general purpose and are the registers you will use the most. Register 7 has </w:t>
-      </w:r>
-      <w:r>
-        <w:t>an additional use as the “Syscall” number register. That is that when calling system commands</w:t>
-      </w:r>
-      <w:r>
-        <w:t xml:space="preserve"> (i.e. console IO within an OS)</w:t>
-      </w:r>
-      <w:r>
-        <w:t xml:space="preserve">, r7 </w:t>
-      </w:r>
-      <w:r>
-        <w:t xml:space="preserve">determines the </w:t>
-      </w:r>
-      <w:r>
-        <w:t xml:space="preserve">operation. </w:t>
-      </w:r>
-    </w:p>
-    <w:p/>
-    <w:p>
-      <w:r>
-        <w:t>Registers 11 to 15 have more specific uses.</w:t>
-      </w:r>
-      <w:r>
-        <w:t xml:space="preserve"> Most important are the stack pointer, link register and program counter. The stack pointer </w:t>
-      </w:r>
-      <w:r>
-        <w:t xml:space="preserve">points to the top of the software stack and can be changed to allocate more memory to the stack. The link register is set using the bl </w:t>
-      </w:r>
-      <w:r>
-        <w:t xml:space="preserve">instruction and stores the address of the next instruction. It is used for returning from functions. The program counter </w:t>
-      </w:r>
-      <w:r>
-        <w:t>stores the address of the current instruction</w:t>
-      </w:r>
-      <w:r>
-        <w:t>.</w:t>
-      </w:r>
-      <w:r>
-        <w:t xml:space="preserve"> </w:t>
-      </w:r>
-    </w:p>
-    <w:p/>
-    <w:p>
-      <w:r>
-        <w:t xml:space="preserve">Some instructions have limitations on the usage of pc and lr, check official documentation for </w:t>
-      </w:r>
-      <w:r>
-        <w:t>more information.</w:t>
       </w:r>
     </w:p>
     <w:p/>
@@ -430,8 +373,13 @@
               <w:jc w:val="center"/>
               <w:cnfStyle w:val="000000000000" w:firstRow="0" w:lastRow="0" w:firstColumn="0" w:lastColumn="0" w:oddVBand="0" w:evenVBand="0" w:oddHBand="0" w:evenHBand="0" w:firstRowFirstColumn="0" w:firstRowLastColumn="0" w:lastRowFirstColumn="0" w:lastRowLastColumn="0"/>
             </w:pPr>
-            <w:r>
-              <w:t>Syscall number</w:t>
+            <w:proofErr w:type="spellStart"/>
+            <w:r>
+              <w:t>Syscall</w:t>
+            </w:r>
+            <w:proofErr w:type="spellEnd"/>
+            <w:r>
+              <w:t xml:space="preserve"> number</w:t>
             </w:r>
           </w:p>
         </w:tc>
@@ -551,9 +499,11 @@
               <w:jc w:val="center"/>
               <w:cnfStyle w:val="000000000000" w:firstRow="0" w:lastRow="0" w:firstColumn="0" w:lastColumn="0" w:oddVBand="0" w:evenVBand="0" w:oddHBand="0" w:evenHBand="0" w:firstRowFirstColumn="0" w:firstRowLastColumn="0" w:lastRowFirstColumn="0" w:lastRowLastColumn="0"/>
             </w:pPr>
+            <w:proofErr w:type="spellStart"/>
             <w:r>
               <w:t>fp</w:t>
             </w:r>
+            <w:proofErr w:type="spellEnd"/>
           </w:p>
         </w:tc>
       </w:tr>
@@ -593,10 +543,7 @@
               <w:cnfStyle w:val="000000100000" w:firstRow="0" w:lastRow="0" w:firstColumn="0" w:lastColumn="0" w:oddVBand="0" w:evenVBand="0" w:oddHBand="1" w:evenHBand="0" w:firstRowFirstColumn="0" w:firstRowLastColumn="0" w:lastRowFirstColumn="0" w:lastRowLastColumn="0"/>
             </w:pPr>
             <w:r>
-              <w:t xml:space="preserve">Intra </w:t>
-            </w:r>
-            <w:r>
-              <w:t>procedural</w:t>
+              <w:t>Intra procedural</w:t>
             </w:r>
           </w:p>
         </w:tc>
@@ -609,9 +556,11 @@
               <w:jc w:val="center"/>
               <w:cnfStyle w:val="000000100000" w:firstRow="0" w:lastRow="0" w:firstColumn="0" w:lastColumn="0" w:oddVBand="0" w:evenVBand="0" w:oddHBand="1" w:evenHBand="0" w:firstRowFirstColumn="0" w:firstRowLastColumn="0" w:lastRowFirstColumn="0" w:lastRowLastColumn="0"/>
             </w:pPr>
+            <w:proofErr w:type="spellStart"/>
             <w:r>
               <w:t>ip</w:t>
             </w:r>
+            <w:proofErr w:type="spellEnd"/>
           </w:p>
         </w:tc>
       </w:tr>
@@ -661,9 +610,11 @@
               <w:jc w:val="center"/>
               <w:cnfStyle w:val="000000000000" w:firstRow="0" w:lastRow="0" w:firstColumn="0" w:lastColumn="0" w:oddVBand="0" w:evenVBand="0" w:oddHBand="0" w:evenHBand="0" w:firstRowFirstColumn="0" w:firstRowLastColumn="0" w:lastRowFirstColumn="0" w:lastRowLastColumn="0"/>
             </w:pPr>
+            <w:proofErr w:type="spellStart"/>
             <w:r>
               <w:t>sp</w:t>
             </w:r>
+            <w:proofErr w:type="spellEnd"/>
           </w:p>
         </w:tc>
       </w:tr>
@@ -716,9 +667,11 @@
               <w:jc w:val="center"/>
               <w:cnfStyle w:val="000000100000" w:firstRow="0" w:lastRow="0" w:firstColumn="0" w:lastColumn="0" w:oddVBand="0" w:evenVBand="0" w:oddHBand="1" w:evenHBand="0" w:firstRowFirstColumn="0" w:firstRowLastColumn="0" w:lastRowFirstColumn="0" w:lastRowLastColumn="0"/>
             </w:pPr>
+            <w:proofErr w:type="spellStart"/>
             <w:r>
               <w:t>lr</w:t>
             </w:r>
+            <w:proofErr w:type="spellEnd"/>
           </w:p>
         </w:tc>
       </w:tr>
@@ -775,6 +728,79 @@
         </w:tc>
       </w:tr>
     </w:tbl>
+    <w:p/>
+    <w:p>
+      <w:r>
+        <w:t>Registers 0 to 10</w:t>
+      </w:r>
+      <w:r>
+        <w:t xml:space="preserve"> are for general purpose and are the registers you will use the most. Register 7 has </w:t>
+      </w:r>
+      <w:r>
+        <w:t>an additional use as the “</w:t>
+      </w:r>
+      <w:proofErr w:type="spellStart"/>
+      <w:r>
+        <w:t>Syscall</w:t>
+      </w:r>
+      <w:proofErr w:type="spellEnd"/>
+      <w:r>
+        <w:t>” number register. That is that when calling system commands</w:t>
+      </w:r>
+      <w:r>
+        <w:t xml:space="preserve"> (i.e. console IO within an OS)</w:t>
+      </w:r>
+      <w:r>
+        <w:t xml:space="preserve">, r7 </w:t>
+      </w:r>
+      <w:r>
+        <w:t xml:space="preserve">determines the </w:t>
+      </w:r>
+      <w:r>
+        <w:t xml:space="preserve">operation. </w:t>
+      </w:r>
+    </w:p>
+    <w:p/>
+    <w:p>
+      <w:r>
+        <w:t>Registers 11 to 15 have more specific uses.</w:t>
+      </w:r>
+      <w:r>
+        <w:t xml:space="preserve"> Most important are the stack pointer, link register and program counter. The stack pointer </w:t>
+      </w:r>
+      <w:r>
+        <w:t xml:space="preserve">points to the top of the software stack and can be changed to allocate more memory to the stack. The link register is set using the bl </w:t>
+      </w:r>
+      <w:r>
+        <w:t xml:space="preserve">instruction and stores the address of the next instruction. It is used for returning from functions. The program counter </w:t>
+      </w:r>
+      <w:r>
+        <w:t>stores the address of the current instruction</w:t>
+      </w:r>
+      <w:r>
+        <w:t>.</w:t>
+      </w:r>
+      <w:r>
+        <w:t xml:space="preserve"> </w:t>
+      </w:r>
+    </w:p>
+    <w:p/>
+    <w:p>
+      <w:r>
+        <w:t xml:space="preserve">Some instructions have limitations on the usage of pc and </w:t>
+      </w:r>
+      <w:proofErr w:type="spellStart"/>
+      <w:r>
+        <w:t>lr</w:t>
+      </w:r>
+      <w:proofErr w:type="spellEnd"/>
+      <w:r>
+        <w:t xml:space="preserve">, check official documentation for </w:t>
+      </w:r>
+      <w:r>
+        <w:t>more information.</w:t>
+      </w:r>
+    </w:p>
     <w:p/>
     <w:p>
       <w:pPr>
@@ -855,11 +881,19 @@
               </w:rPr>
             </w:pPr>
             <w:bookmarkStart w:id="0" w:name="_Hlk23024738"/>
-            <w:r>
-              <w:rPr>
-                <w:rFonts w:ascii="Consolas" w:hAnsi="Consolas"/>
-              </w:rPr>
-              <w:t>label_name:</w:t>
+            <w:proofErr w:type="spellStart"/>
+            <w:r>
+              <w:rPr>
+                <w:rFonts w:ascii="Consolas" w:hAnsi="Consolas"/>
+              </w:rPr>
+              <w:t>label_name</w:t>
+            </w:r>
+            <w:proofErr w:type="spellEnd"/>
+            <w:r>
+              <w:rPr>
+                <w:rFonts w:ascii="Consolas" w:hAnsi="Consolas"/>
+              </w:rPr>
+              <w:t>:</w:t>
             </w:r>
           </w:p>
           <w:p>
@@ -1002,6 +1036,9 @@
         <w:t>Your code can be split among multiple files</w:t>
       </w:r>
       <w:r>
+        <w:t>,</w:t>
+      </w:r>
+      <w:r>
         <w:t xml:space="preserve"> and then all included into one at compile time. </w:t>
       </w:r>
       <w:r>
@@ -1280,12 +1317,14 @@
                 <w:rFonts w:ascii="Consolas" w:hAnsi="Consolas"/>
               </w:rPr>
             </w:pPr>
+            <w:proofErr w:type="spellStart"/>
             <w:r>
               <w:rPr>
                 <w:rFonts w:ascii="Consolas" w:hAnsi="Consolas"/>
               </w:rPr>
               <w:t>infinite_loop</w:t>
             </w:r>
+            <w:proofErr w:type="spellEnd"/>
             <w:r>
               <w:rPr>
                 <w:rFonts w:ascii="Consolas" w:hAnsi="Consolas"/>
@@ -1328,8 +1367,16 @@
               <w:rPr>
                 <w:rFonts w:ascii="Consolas" w:hAnsi="Consolas"/>
               </w:rPr>
-              <w:t>b infinite_loop</w:t>
-            </w:r>
+              <w:t xml:space="preserve">b </w:t>
+            </w:r>
+            <w:proofErr w:type="spellStart"/>
+            <w:r>
+              <w:rPr>
+                <w:rFonts w:ascii="Consolas" w:hAnsi="Consolas"/>
+              </w:rPr>
+              <w:t>infinite_loop</w:t>
+            </w:r>
+            <w:proofErr w:type="spellEnd"/>
           </w:p>
         </w:tc>
       </w:tr>
@@ -1394,8 +1441,16 @@
               <w:rPr>
                 <w:rFonts w:ascii="Consolas" w:hAnsi="Consolas"/>
               </w:rPr>
-              <w:t xml:space="preserve"> some_function</w:t>
-            </w:r>
+              <w:t xml:space="preserve"> </w:t>
+            </w:r>
+            <w:proofErr w:type="spellStart"/>
+            <w:r>
+              <w:rPr>
+                <w:rFonts w:ascii="Consolas" w:hAnsi="Consolas"/>
+              </w:rPr>
+              <w:t>some_function</w:t>
+            </w:r>
+            <w:proofErr w:type="spellEnd"/>
           </w:p>
           <w:p>
             <w:pPr>
@@ -1423,12 +1478,14 @@
                 <w:rFonts w:ascii="Consolas" w:hAnsi="Consolas"/>
               </w:rPr>
             </w:pPr>
+            <w:proofErr w:type="spellStart"/>
             <w:r>
               <w:rPr>
                 <w:rFonts w:ascii="Consolas" w:hAnsi="Consolas"/>
               </w:rPr>
               <w:t>some_function</w:t>
             </w:r>
+            <w:proofErr w:type="spellEnd"/>
             <w:r>
               <w:rPr>
                 <w:rFonts w:ascii="Consolas" w:hAnsi="Consolas"/>
@@ -1477,8 +1534,16 @@
               <w:rPr>
                 <w:rFonts w:ascii="Consolas" w:hAnsi="Consolas"/>
               </w:rPr>
-              <w:t>b lr</w:t>
-            </w:r>
+              <w:t xml:space="preserve">b </w:t>
+            </w:r>
+            <w:proofErr w:type="spellStart"/>
+            <w:r>
+              <w:rPr>
+                <w:rFonts w:ascii="Consolas" w:hAnsi="Consolas"/>
+              </w:rPr>
+              <w:t>lr</w:t>
+            </w:r>
+            <w:proofErr w:type="spellEnd"/>
           </w:p>
         </w:tc>
       </w:tr>
@@ -1486,8 +1551,13 @@
     <w:p/>
     <w:p>
       <w:r>
-        <w:t>The final branch form is branch and exchange (bx). It can also be used as branch, link and exchange (blx</w:t>
-      </w:r>
+        <w:t>The final branch form is branch and exchange (bx). It can also be used as branch, link and exchange (</w:t>
+      </w:r>
+      <w:proofErr w:type="spellStart"/>
+      <w:r>
+        <w:t>blx</w:t>
+      </w:r>
+      <w:proofErr w:type="spellEnd"/>
       <w:r>
         <w:t xml:space="preserve">) to include linking behaviour. </w:t>
       </w:r>
@@ -1505,7 +1575,15 @@
         <w:t xml:space="preserve">need </w:t>
       </w:r>
       <w:r>
-        <w:t xml:space="preserve">to return with bx or blx to </w:t>
+        <w:t xml:space="preserve">to return with bx or </w:t>
+      </w:r>
+      <w:proofErr w:type="spellStart"/>
+      <w:r>
+        <w:t>blx</w:t>
+      </w:r>
+      <w:proofErr w:type="spellEnd"/>
+      <w:r>
+        <w:t xml:space="preserve"> to </w:t>
       </w:r>
       <w:r>
         <w:t>switch back to ARM.</w:t>
@@ -1556,7 +1634,15 @@
     </w:p>
     <w:p>
       <w:r>
-        <w:t>Remember, you must use bx or blx to branch and switch to the destination instruction set.</w:t>
+        <w:t xml:space="preserve">Remember, you must use bx or </w:t>
+      </w:r>
+      <w:proofErr w:type="spellStart"/>
+      <w:r>
+        <w:t>blx</w:t>
+      </w:r>
+      <w:proofErr w:type="spellEnd"/>
+      <w:r>
+        <w:t xml:space="preserve"> to branch and switch to the destination instruction set.</w:t>
       </w:r>
     </w:p>
     <w:p/>
@@ -1759,11 +1845,19 @@
                 <w:rFonts w:ascii="Consolas" w:hAnsi="Consolas"/>
               </w:rPr>
             </w:pPr>
-            <w:r>
-              <w:rPr>
-                <w:rFonts w:ascii="Consolas" w:hAnsi="Consolas"/>
-              </w:rPr>
-              <w:t>Some_Function:</w:t>
+            <w:proofErr w:type="spellStart"/>
+            <w:r>
+              <w:rPr>
+                <w:rFonts w:ascii="Consolas" w:hAnsi="Consolas"/>
+              </w:rPr>
+              <w:t>Some_Function</w:t>
+            </w:r>
+            <w:proofErr w:type="spellEnd"/>
+            <w:r>
+              <w:rPr>
+                <w:rFonts w:ascii="Consolas" w:hAnsi="Consolas"/>
+              </w:rPr>
+              <w:t>:</w:t>
             </w:r>
           </w:p>
           <w:p>
@@ -1834,8 +1928,16 @@
               <w:rPr>
                 <w:rFonts w:ascii="Consolas" w:hAnsi="Consolas"/>
               </w:rPr>
-              <w:t>PUSH { lr</w:t>
-            </w:r>
+              <w:t xml:space="preserve">PUSH { </w:t>
+            </w:r>
+            <w:proofErr w:type="spellStart"/>
+            <w:r>
+              <w:rPr>
+                <w:rFonts w:ascii="Consolas" w:hAnsi="Consolas"/>
+              </w:rPr>
+              <w:t>lr</w:t>
+            </w:r>
+            <w:proofErr w:type="spellEnd"/>
             <w:r>
               <w:rPr>
                 <w:rFonts w:ascii="Consolas" w:hAnsi="Consolas"/>
@@ -1957,11 +2059,19 @@
                 <w:rFonts w:ascii="Consolas" w:hAnsi="Consolas"/>
               </w:rPr>
             </w:pPr>
-            <w:r>
-              <w:rPr>
-                <w:rFonts w:ascii="Consolas" w:hAnsi="Consolas"/>
-              </w:rPr>
-              <w:t>Some_Function:</w:t>
+            <w:proofErr w:type="spellStart"/>
+            <w:r>
+              <w:rPr>
+                <w:rFonts w:ascii="Consolas" w:hAnsi="Consolas"/>
+              </w:rPr>
+              <w:t>Some_Function</w:t>
+            </w:r>
+            <w:proofErr w:type="spellEnd"/>
+            <w:r>
+              <w:rPr>
+                <w:rFonts w:ascii="Consolas" w:hAnsi="Consolas"/>
+              </w:rPr>
+              <w:t>:</w:t>
             </w:r>
           </w:p>
           <w:p>
@@ -2026,7 +2136,21 @@
               <w:rPr>
                 <w:rFonts w:ascii="Consolas" w:hAnsi="Consolas"/>
               </w:rPr>
-              <w:t>PUSH { lr, r4-r5 }</w:t>
+              <w:t xml:space="preserve">PUSH { </w:t>
+            </w:r>
+            <w:proofErr w:type="spellStart"/>
+            <w:r>
+              <w:rPr>
+                <w:rFonts w:ascii="Consolas" w:hAnsi="Consolas"/>
+              </w:rPr>
+              <w:t>lr</w:t>
+            </w:r>
+            <w:proofErr w:type="spellEnd"/>
+            <w:r>
+              <w:rPr>
+                <w:rFonts w:ascii="Consolas" w:hAnsi="Consolas"/>
+              </w:rPr>
+              <w:t>, r4-r5 }</w:t>
             </w:r>
           </w:p>
           <w:p>
@@ -2054,12 +2178,14 @@
               </w:rPr>
               <w:t xml:space="preserve">POP { </w:t>
             </w:r>
+            <w:proofErr w:type="spellStart"/>
             <w:r>
               <w:rPr>
                 <w:rFonts w:ascii="Consolas" w:hAnsi="Consolas"/>
               </w:rPr>
               <w:t>lr</w:t>
             </w:r>
+            <w:proofErr w:type="spellEnd"/>
             <w:r>
               <w:rPr>
                 <w:rFonts w:ascii="Consolas" w:hAnsi="Consolas"/>
@@ -2077,8 +2203,16 @@
               <w:rPr>
                 <w:rFonts w:ascii="Consolas" w:hAnsi="Consolas"/>
               </w:rPr>
-              <w:t>bx lr</w:t>
-            </w:r>
+              <w:t xml:space="preserve">bx </w:t>
+            </w:r>
+            <w:proofErr w:type="spellStart"/>
+            <w:r>
+              <w:rPr>
+                <w:rFonts w:ascii="Consolas" w:hAnsi="Consolas"/>
+              </w:rPr>
+              <w:t>lr</w:t>
+            </w:r>
+            <w:proofErr w:type="spellEnd"/>
           </w:p>
         </w:tc>
       </w:tr>
@@ -2124,26 +2258,18 @@
     <w:p>
       <w:pPr>
         <w:rPr>
+          <w:color w:val="2E74B5" w:themeColor="accent1" w:themeShade="BF"/>
           <w:sz w:val="22"/>
           <w:szCs w:val="22"/>
         </w:rPr>
       </w:pPr>
-      <w:hyperlink r:id="rId6" w:history="1">
-        <w:r>
-          <w:rPr>
-            <w:rStyle w:val="Hyperlink"/>
-            <w:sz w:val="22"/>
-            <w:szCs w:val="22"/>
-          </w:rPr>
-          <w:t>https://developer.arm.com/architectures/system-architectures/software-standards/abi</w:t>
-        </w:r>
-      </w:hyperlink>
       <w:r>
         <w:rPr>
+          <w:color w:val="2E74B5" w:themeColor="accent1" w:themeShade="BF"/>
           <w:sz w:val="22"/>
           <w:szCs w:val="22"/>
         </w:rPr>
-        <w:t xml:space="preserve"> </w:t>
+        <w:t xml:space="preserve">https://developer.arm.com/architectures/system-architectures/software-standards/abi </w:t>
       </w:r>
     </w:p>
     <w:p/>
@@ -2290,12 +2416,14 @@
               </w:rPr>
               <w:t xml:space="preserve">mov r1, </w:t>
             </w:r>
+            <w:proofErr w:type="spellStart"/>
             <w:r>
               <w:rPr>
                 <w:rFonts w:ascii="Consolas" w:hAnsi="Consolas"/>
               </w:rPr>
               <w:t>label_name</w:t>
             </w:r>
+            <w:proofErr w:type="spellEnd"/>
           </w:p>
         </w:tc>
       </w:tr>
@@ -2330,10 +2458,7 @@
     <w:p/>
     <w:p>
       <w:r>
-        <w:t>Load Register</w:t>
-      </w:r>
-      <w:r>
-        <w:t>:</w:t>
+        <w:t>Load Register:</w:t>
       </w:r>
     </w:p>
     <w:tbl>
@@ -2372,49 +2497,41 @@
                 <w:rFonts w:ascii="Consolas" w:hAnsi="Consolas"/>
               </w:rPr>
             </w:pPr>
+            <w:proofErr w:type="spellStart"/>
             <w:r>
               <w:rPr>
                 <w:rFonts w:ascii="Consolas" w:hAnsi="Consolas"/>
               </w:rPr>
               <w:t>ldr</w:t>
             </w:r>
-            <w:r>
-              <w:rPr>
-                <w:rFonts w:ascii="Consolas" w:hAnsi="Consolas"/>
-              </w:rPr>
-              <w:t xml:space="preserve"> r1, </w:t>
-            </w:r>
-            <w:r>
-              <w:rPr>
-                <w:rFonts w:ascii="Consolas" w:hAnsi="Consolas"/>
-              </w:rPr>
-              <w:t>[r0]</w:t>
-            </w:r>
-          </w:p>
-          <w:p>
-            <w:pPr>
-              <w:jc w:val="both"/>
-              <w:rPr>
-                <w:rFonts w:ascii="Consolas" w:hAnsi="Consolas"/>
-              </w:rPr>
-            </w:pPr>
+            <w:proofErr w:type="spellEnd"/>
+            <w:r>
+              <w:rPr>
+                <w:rFonts w:ascii="Consolas" w:hAnsi="Consolas"/>
+              </w:rPr>
+              <w:t xml:space="preserve"> r1, [r0]</w:t>
+            </w:r>
+          </w:p>
+          <w:p>
+            <w:pPr>
+              <w:jc w:val="both"/>
+              <w:rPr>
+                <w:rFonts w:ascii="Consolas" w:hAnsi="Consolas"/>
+              </w:rPr>
+            </w:pPr>
+            <w:proofErr w:type="spellStart"/>
             <w:r>
               <w:rPr>
                 <w:rFonts w:ascii="Consolas" w:hAnsi="Consolas"/>
               </w:rPr>
               <w:t>ldr</w:t>
             </w:r>
-            <w:r>
-              <w:rPr>
-                <w:rFonts w:ascii="Consolas" w:hAnsi="Consolas"/>
-              </w:rPr>
-              <w:t xml:space="preserve"> r1, </w:t>
-            </w:r>
-            <w:r>
-              <w:rPr>
-                <w:rFonts w:ascii="Consolas" w:hAnsi="Consolas"/>
-              </w:rPr>
-              <w:t>[r0, #1]</w:t>
+            <w:proofErr w:type="spellEnd"/>
+            <w:r>
+              <w:rPr>
+                <w:rFonts w:ascii="Consolas" w:hAnsi="Consolas"/>
+              </w:rPr>
+              <w:t xml:space="preserve"> r1, [r0, #1]</w:t>
             </w:r>
             <w:r>
               <w:rPr>
@@ -2448,11 +2565,16 @@
       <w:r>
         <w:t xml:space="preserve">The </w:t>
       </w:r>
+      <w:proofErr w:type="spellStart"/>
       <w:r>
         <w:t>ld</w:t>
       </w:r>
       <w:r>
-        <w:t>r command allows us to load a</w:t>
+        <w:t>r</w:t>
+      </w:r>
+      <w:proofErr w:type="spellEnd"/>
+      <w:r>
+        <w:t xml:space="preserve"> command allows us to load a</w:t>
       </w:r>
       <w:r>
         <w:t xml:space="preserve"> value from some address. Note the square bracket syntax which denotes a pointer</w:t>
@@ -2477,10 +2599,7 @@
     <w:p/>
     <w:p>
       <w:r>
-        <w:t>Store</w:t>
-      </w:r>
-      <w:r>
-        <w:t xml:space="preserve"> Register:</w:t>
+        <w:t>Store Register:</w:t>
       </w:r>
     </w:p>
     <w:tbl>
@@ -2523,33 +2642,21 @@
               <w:rPr>
                 <w:rFonts w:ascii="Consolas" w:hAnsi="Consolas"/>
               </w:rPr>
-              <w:t>str</w:t>
-            </w:r>
-            <w:r>
-              <w:rPr>
-                <w:rFonts w:ascii="Consolas" w:hAnsi="Consolas"/>
-              </w:rPr>
-              <w:t xml:space="preserve"> r1, [r0]</w:t>
-            </w:r>
-          </w:p>
-          <w:p>
-            <w:pPr>
-              <w:jc w:val="both"/>
-              <w:rPr>
-                <w:rFonts w:ascii="Consolas" w:hAnsi="Consolas"/>
-              </w:rPr>
-            </w:pPr>
-            <w:r>
-              <w:rPr>
-                <w:rFonts w:ascii="Consolas" w:hAnsi="Consolas"/>
-              </w:rPr>
-              <w:t>str</w:t>
-            </w:r>
-            <w:r>
-              <w:rPr>
-                <w:rFonts w:ascii="Consolas" w:hAnsi="Consolas"/>
-              </w:rPr>
-              <w:t xml:space="preserve"> r1, [r0, #1] ; r0 + 1 byte</w:t>
+              <w:t>str r1, [r0]</w:t>
+            </w:r>
+          </w:p>
+          <w:p>
+            <w:pPr>
+              <w:jc w:val="both"/>
+              <w:rPr>
+                <w:rFonts w:ascii="Consolas" w:hAnsi="Consolas"/>
+              </w:rPr>
+            </w:pPr>
+            <w:r>
+              <w:rPr>
+                <w:rFonts w:ascii="Consolas" w:hAnsi="Consolas"/>
+              </w:rPr>
+              <w:t>str r1, [r0, #1] ; r0 + 1 byte</w:t>
             </w:r>
           </w:p>
         </w:tc>
@@ -2557,16 +2664,7 @@
     </w:tbl>
     <w:p>
       <w:r>
-        <w:t xml:space="preserve">The </w:t>
-      </w:r>
-      <w:r>
-        <w:t>str</w:t>
-      </w:r>
-      <w:r>
-        <w:t xml:space="preserve"> command allows us to </w:t>
-      </w:r>
-      <w:r>
-        <w:t xml:space="preserve">store a value from a register into </w:t>
+        <w:t xml:space="preserve">The str command allows us to store a value from a register into </w:t>
       </w:r>
       <w:r>
         <w:t>a given memory location (provided by a pointer with optional byte offset).</w:t>
@@ -2575,13 +2673,7 @@
     <w:p/>
     <w:p>
       <w:r>
-        <w:t>Load/</w:t>
-      </w:r>
-      <w:r>
-        <w:t>Store Register</w:t>
-      </w:r>
-      <w:r>
-        <w:t xml:space="preserve"> options</w:t>
+        <w:t>Load/Store Register options</w:t>
       </w:r>
       <w:r>
         <w:t xml:space="preserve"> and limits</w:t>
@@ -2640,11 +2732,19 @@
                 <w:rFonts w:ascii="Consolas" w:hAnsi="Consolas"/>
               </w:rPr>
             </w:pPr>
-            <w:r>
-              <w:rPr>
-                <w:rFonts w:ascii="Consolas" w:hAnsi="Consolas"/>
-              </w:rPr>
-              <w:t>ldrb r1, [r0]</w:t>
+            <w:proofErr w:type="spellStart"/>
+            <w:r>
+              <w:rPr>
+                <w:rFonts w:ascii="Consolas" w:hAnsi="Consolas"/>
+              </w:rPr>
+              <w:t>ldrb</w:t>
+            </w:r>
+            <w:proofErr w:type="spellEnd"/>
+            <w:r>
+              <w:rPr>
+                <w:rFonts w:ascii="Consolas" w:hAnsi="Consolas"/>
+              </w:rPr>
+              <w:t xml:space="preserve"> r1, [r0]</w:t>
             </w:r>
           </w:p>
           <w:p>
@@ -2676,11 +2776,19 @@
                 <w:rFonts w:ascii="Consolas" w:hAnsi="Consolas"/>
               </w:rPr>
             </w:pPr>
-            <w:r>
-              <w:rPr>
-                <w:rFonts w:ascii="Consolas" w:hAnsi="Consolas"/>
-              </w:rPr>
-              <w:t>ldrh r1, [r0]</w:t>
+            <w:proofErr w:type="spellStart"/>
+            <w:r>
+              <w:rPr>
+                <w:rFonts w:ascii="Consolas" w:hAnsi="Consolas"/>
+              </w:rPr>
+              <w:t>ldrh</w:t>
+            </w:r>
+            <w:proofErr w:type="spellEnd"/>
+            <w:r>
+              <w:rPr>
+                <w:rFonts w:ascii="Consolas" w:hAnsi="Consolas"/>
+              </w:rPr>
+              <w:t xml:space="preserve"> r1, [r0]</w:t>
             </w:r>
           </w:p>
           <w:p>
@@ -2712,47 +2820,19 @@
                 <w:rFonts w:ascii="Consolas" w:hAnsi="Consolas"/>
               </w:rPr>
             </w:pPr>
-            <w:r>
-              <w:rPr>
-                <w:rFonts w:ascii="Consolas" w:hAnsi="Consolas"/>
-              </w:rPr>
-              <w:t>ldrd r</w:t>
-            </w:r>
-            <w:r>
-              <w:rPr>
-                <w:rFonts w:ascii="Consolas" w:hAnsi="Consolas"/>
-              </w:rPr>
-              <w:t>0</w:t>
-            </w:r>
-            <w:r>
-              <w:rPr>
-                <w:rFonts w:ascii="Consolas" w:hAnsi="Consolas"/>
-              </w:rPr>
-              <w:t>, r</w:t>
-            </w:r>
-            <w:r>
-              <w:rPr>
-                <w:rFonts w:ascii="Consolas" w:hAnsi="Consolas"/>
-              </w:rPr>
-              <w:t>1</w:t>
-            </w:r>
-            <w:r>
-              <w:rPr>
-                <w:rFonts w:ascii="Consolas" w:hAnsi="Consolas"/>
-              </w:rPr>
-              <w:t>, [r</w:t>
-            </w:r>
-            <w:r>
-              <w:rPr>
-                <w:rFonts w:ascii="Consolas" w:hAnsi="Consolas"/>
-              </w:rPr>
-              <w:t>2</w:t>
-            </w:r>
-            <w:r>
-              <w:rPr>
-                <w:rFonts w:ascii="Consolas" w:hAnsi="Consolas"/>
-              </w:rPr>
-              <w:t>]</w:t>
+            <w:proofErr w:type="spellStart"/>
+            <w:r>
+              <w:rPr>
+                <w:rFonts w:ascii="Consolas" w:hAnsi="Consolas"/>
+              </w:rPr>
+              <w:t>ldrd</w:t>
+            </w:r>
+            <w:proofErr w:type="spellEnd"/>
+            <w:r>
+              <w:rPr>
+                <w:rFonts w:ascii="Consolas" w:hAnsi="Consolas"/>
+              </w:rPr>
+              <w:t xml:space="preserve"> r0, r1, [r2]</w:t>
             </w:r>
           </w:p>
         </w:tc>
@@ -2764,7 +2844,15 @@
         <w:t xml:space="preserve"> </w:t>
       </w:r>
       <w:r>
-        <w:t xml:space="preserve">The str and ldr commands </w:t>
+        <w:t xml:space="preserve">The str and </w:t>
+      </w:r>
+      <w:proofErr w:type="spellStart"/>
+      <w:r>
+        <w:t>ldr</w:t>
+      </w:r>
+      <w:proofErr w:type="spellEnd"/>
+      <w:r>
+        <w:t xml:space="preserve"> commands </w:t>
       </w:r>
       <w:r>
         <w:t>have additional settings that we can use for loading data of varying size</w:t>
@@ -2783,8 +2871,13 @@
     </w:p>
     <w:p/>
     <w:p>
-      <w:r>
-        <w:t xml:space="preserve">ldr and str have the additional limitation of only being able to operate on 4-byte intervals. As they </w:t>
+      <w:proofErr w:type="spellStart"/>
+      <w:r>
+        <w:t>ldr</w:t>
+      </w:r>
+      <w:proofErr w:type="spellEnd"/>
+      <w:r>
+        <w:t xml:space="preserve"> and str have the additional limitation of only being able to operate on 4-byte intervals. As they </w:t>
       </w:r>
       <w:r>
         <w:t xml:space="preserve">use </w:t>
@@ -2872,11 +2965,19 @@
                 <w:rFonts w:ascii="Consolas" w:hAnsi="Consolas"/>
               </w:rPr>
             </w:pPr>
-            <w:r>
-              <w:rPr>
-                <w:rFonts w:ascii="Consolas" w:hAnsi="Consolas"/>
-              </w:rPr>
-              <w:t>some_data:</w:t>
+            <w:proofErr w:type="spellStart"/>
+            <w:r>
+              <w:rPr>
+                <w:rFonts w:ascii="Consolas" w:hAnsi="Consolas"/>
+              </w:rPr>
+              <w:t>some_data</w:t>
+            </w:r>
+            <w:proofErr w:type="spellEnd"/>
+            <w:r>
+              <w:rPr>
+                <w:rFonts w:ascii="Consolas" w:hAnsi="Consolas"/>
+              </w:rPr>
+              <w:t>:</w:t>
             </w:r>
           </w:p>
           <w:p>
@@ -2928,7 +3029,15 @@
     </w:p>
     <w:p>
       <w:r>
-        <w:t>In addition to ensuring addresses are usable by the ldr command, align 4 also allows a direct mov of a given label</w:t>
+        <w:t xml:space="preserve">In addition to ensuring addresses are usable by the </w:t>
+      </w:r>
+      <w:proofErr w:type="spellStart"/>
+      <w:r>
+        <w:t>ldr</w:t>
+      </w:r>
+      <w:proofErr w:type="spellEnd"/>
+      <w:r>
+        <w:t xml:space="preserve"> command, align 4 also allows a direct mov of a given label</w:t>
       </w:r>
       <w:r>
         <w:t>.</w:t>
@@ -2937,10 +3046,7 @@
     <w:p/>
     <w:p>
       <w:r>
-        <w:t>Address</w:t>
-      </w:r>
-      <w:r>
-        <w:t>:</w:t>
+        <w:t>Address:</w:t>
       </w:r>
     </w:p>
     <w:tbl>
@@ -2979,12 +3085,28 @@
                 <w:rFonts w:ascii="Consolas" w:hAnsi="Consolas"/>
               </w:rPr>
             </w:pPr>
-            <w:r>
-              <w:rPr>
-                <w:rFonts w:ascii="Consolas" w:hAnsi="Consolas"/>
-              </w:rPr>
-              <w:t>adr r0, some_label</w:t>
-            </w:r>
+            <w:proofErr w:type="spellStart"/>
+            <w:r>
+              <w:rPr>
+                <w:rFonts w:ascii="Consolas" w:hAnsi="Consolas"/>
+              </w:rPr>
+              <w:t>adr</w:t>
+            </w:r>
+            <w:proofErr w:type="spellEnd"/>
+            <w:r>
+              <w:rPr>
+                <w:rFonts w:ascii="Consolas" w:hAnsi="Consolas"/>
+              </w:rPr>
+              <w:t xml:space="preserve"> r0, </w:t>
+            </w:r>
+            <w:proofErr w:type="spellStart"/>
+            <w:r>
+              <w:rPr>
+                <w:rFonts w:ascii="Consolas" w:hAnsi="Consolas"/>
+              </w:rPr>
+              <w:t>some_label</w:t>
+            </w:r>
+            <w:proofErr w:type="spellEnd"/>
           </w:p>
         </w:tc>
       </w:tr>
@@ -2993,11 +3115,24 @@
       <w:r>
         <w:t xml:space="preserve">The </w:t>
       </w:r>
-      <w:r>
-        <w:t xml:space="preserve">adr command allows us to </w:t>
-      </w:r>
-      <w:r>
-        <w:t xml:space="preserve">store the address of a label into a register directly without dealing with limitations of mov and ldr. It has its own limitation however, of only being able to use registers within a </w:t>
+      <w:proofErr w:type="spellStart"/>
+      <w:r>
+        <w:t>adr</w:t>
+      </w:r>
+      <w:proofErr w:type="spellEnd"/>
+      <w:r>
+        <w:t xml:space="preserve"> command allows us to </w:t>
+      </w:r>
+      <w:r>
+        <w:t xml:space="preserve">store the address of a label into a register directly without dealing with limitations of mov and </w:t>
+      </w:r>
+      <w:proofErr w:type="spellStart"/>
+      <w:r>
+        <w:t>ldr</w:t>
+      </w:r>
+      <w:proofErr w:type="spellEnd"/>
+      <w:r>
+        <w:t xml:space="preserve">. It has its own limitation however, of only being able to use registers within a </w:t>
       </w:r>
       <w:r>
         <w:t>set range from the instruction. If the address is outside this range, a compile time error is thrown, align and use mov instead.</w:t>
@@ -3035,10 +3170,7 @@
     <w:p/>
     <w:p>
       <w:r>
-        <w:t>OR</w:t>
-      </w:r>
-      <w:r>
-        <w:t>:</w:t>
+        <w:t>OR:</w:t>
       </w:r>
     </w:p>
     <w:tbl>
@@ -3077,12 +3209,14 @@
                 <w:rFonts w:ascii="Consolas" w:hAnsi="Consolas"/>
               </w:rPr>
             </w:pPr>
+            <w:proofErr w:type="spellStart"/>
             <w:r>
               <w:rPr>
                 <w:rFonts w:ascii="Consolas" w:hAnsi="Consolas"/>
               </w:rPr>
               <w:t>orr</w:t>
             </w:r>
+            <w:proofErr w:type="spellEnd"/>
             <w:r>
               <w:rPr>
                 <w:rFonts w:ascii="Consolas" w:hAnsi="Consolas"/>
@@ -3103,25 +3237,41 @@
                 <w:rFonts w:ascii="Consolas" w:hAnsi="Consolas"/>
               </w:rPr>
             </w:pPr>
-            <w:r>
-              <w:rPr>
-                <w:rFonts w:ascii="Consolas" w:hAnsi="Consolas"/>
-              </w:rPr>
-              <w:t>orr r1, r2</w:t>
-            </w:r>
-          </w:p>
-          <w:p>
-            <w:pPr>
-              <w:jc w:val="both"/>
-              <w:rPr>
-                <w:rFonts w:ascii="Consolas" w:hAnsi="Consolas"/>
-              </w:rPr>
-            </w:pPr>
-            <w:r>
-              <w:rPr>
-                <w:rFonts w:ascii="Consolas" w:hAnsi="Consolas"/>
-              </w:rPr>
-              <w:t>orr r2, r1, #32</w:t>
+            <w:proofErr w:type="spellStart"/>
+            <w:r>
+              <w:rPr>
+                <w:rFonts w:ascii="Consolas" w:hAnsi="Consolas"/>
+              </w:rPr>
+              <w:t>orr</w:t>
+            </w:r>
+            <w:proofErr w:type="spellEnd"/>
+            <w:r>
+              <w:rPr>
+                <w:rFonts w:ascii="Consolas" w:hAnsi="Consolas"/>
+              </w:rPr>
+              <w:t xml:space="preserve"> r1, r2</w:t>
+            </w:r>
+          </w:p>
+          <w:p>
+            <w:pPr>
+              <w:jc w:val="both"/>
+              <w:rPr>
+                <w:rFonts w:ascii="Consolas" w:hAnsi="Consolas"/>
+              </w:rPr>
+            </w:pPr>
+            <w:proofErr w:type="spellStart"/>
+            <w:r>
+              <w:rPr>
+                <w:rFonts w:ascii="Consolas" w:hAnsi="Consolas"/>
+              </w:rPr>
+              <w:t>orr</w:t>
+            </w:r>
+            <w:proofErr w:type="spellEnd"/>
+            <w:r>
+              <w:rPr>
+                <w:rFonts w:ascii="Consolas" w:hAnsi="Consolas"/>
+              </w:rPr>
+              <w:t xml:space="preserve"> r2, r1, #32</w:t>
             </w:r>
           </w:p>
         </w:tc>
@@ -3132,7 +3282,15 @@
         <w:t>The</w:t>
       </w:r>
       <w:r>
-        <w:t xml:space="preserve"> orr command (with two parameters) performs a bitwise OR operation between the operands and </w:t>
+        <w:t xml:space="preserve"> </w:t>
+      </w:r>
+      <w:proofErr w:type="spellStart"/>
+      <w:r>
+        <w:t>orr</w:t>
+      </w:r>
+      <w:proofErr w:type="spellEnd"/>
+      <w:r>
+        <w:t xml:space="preserve"> command (with two parameters) performs a bitwise OR operation between the operands and </w:t>
       </w:r>
       <w:r>
         <w:t>stores the value in the first operand. With three parameters, the OR operation is on the second and third operands with result stored in the first.</w:t>
@@ -3241,11 +3399,19 @@
                 <w:rFonts w:ascii="Consolas" w:hAnsi="Consolas"/>
               </w:rPr>
             </w:pPr>
-            <w:r>
-              <w:rPr>
-                <w:rFonts w:ascii="Consolas" w:hAnsi="Consolas"/>
-              </w:rPr>
-              <w:t xml:space="preserve">orr </w:t>
+            <w:proofErr w:type="spellStart"/>
+            <w:r>
+              <w:rPr>
+                <w:rFonts w:ascii="Consolas" w:hAnsi="Consolas"/>
+              </w:rPr>
+              <w:t>orr</w:t>
+            </w:r>
+            <w:proofErr w:type="spellEnd"/>
+            <w:r>
+              <w:rPr>
+                <w:rFonts w:ascii="Consolas" w:hAnsi="Consolas"/>
+              </w:rPr>
+              <w:t xml:space="preserve"> </w:t>
             </w:r>
             <w:r>
               <w:rPr>
@@ -3261,10 +3427,7 @@
     <w:p/>
     <w:p>
       <w:r>
-        <w:t>AND</w:t>
-      </w:r>
-      <w:r>
-        <w:t>:</w:t>
+        <w:t>AND:</w:t>
       </w:r>
     </w:p>
     <w:tbl>
@@ -3307,13 +3470,7 @@
               <w:rPr>
                 <w:rFonts w:ascii="Consolas" w:hAnsi="Consolas"/>
               </w:rPr>
-              <w:t>and</w:t>
-            </w:r>
-            <w:r>
-              <w:rPr>
-                <w:rFonts w:ascii="Consolas" w:hAnsi="Consolas"/>
-              </w:rPr>
-              <w:t xml:space="preserve"> r1, #32</w:t>
+              <w:t>and r1, #32</w:t>
             </w:r>
           </w:p>
           <w:p>
@@ -3352,16 +3509,21 @@
         <w:t>The</w:t>
       </w:r>
       <w:r>
-        <w:t xml:space="preserve"> and command has the same two and three parameter behaviour as orr, except obviously performing a bitwise AND operation.</w:t>
+        <w:t xml:space="preserve"> and command has the same two and three parameter behaviour as </w:t>
+      </w:r>
+      <w:proofErr w:type="spellStart"/>
+      <w:r>
+        <w:t>orr</w:t>
+      </w:r>
+      <w:proofErr w:type="spellEnd"/>
+      <w:r>
+        <w:t>, except obviously performing a bitwise AND operation.</w:t>
       </w:r>
     </w:p>
     <w:p/>
     <w:p>
       <w:r>
-        <w:t>X</w:t>
-      </w:r>
-      <w:r>
-        <w:t>OR:</w:t>
+        <w:t>XOR:</w:t>
       </w:r>
     </w:p>
     <w:tbl>
@@ -3400,12 +3562,14 @@
                 <w:rFonts w:ascii="Consolas" w:hAnsi="Consolas"/>
               </w:rPr>
             </w:pPr>
+            <w:proofErr w:type="spellStart"/>
             <w:r>
               <w:rPr>
                 <w:rFonts w:ascii="Consolas" w:hAnsi="Consolas"/>
               </w:rPr>
               <w:t>eor</w:t>
             </w:r>
+            <w:proofErr w:type="spellEnd"/>
             <w:r>
               <w:rPr>
                 <w:rFonts w:ascii="Consolas" w:hAnsi="Consolas"/>
@@ -3420,25 +3584,41 @@
                 <w:rFonts w:ascii="Consolas" w:hAnsi="Consolas"/>
               </w:rPr>
             </w:pPr>
-            <w:r>
-              <w:rPr>
-                <w:rFonts w:ascii="Consolas" w:hAnsi="Consolas"/>
-              </w:rPr>
-              <w:t>eor r1, r2</w:t>
-            </w:r>
-          </w:p>
-          <w:p>
-            <w:pPr>
-              <w:jc w:val="both"/>
-              <w:rPr>
-                <w:rFonts w:ascii="Consolas" w:hAnsi="Consolas"/>
-              </w:rPr>
-            </w:pPr>
-            <w:r>
-              <w:rPr>
-                <w:rFonts w:ascii="Consolas" w:hAnsi="Consolas"/>
-              </w:rPr>
-              <w:t>eor r2, r1, #32</w:t>
+            <w:proofErr w:type="spellStart"/>
+            <w:r>
+              <w:rPr>
+                <w:rFonts w:ascii="Consolas" w:hAnsi="Consolas"/>
+              </w:rPr>
+              <w:t>eor</w:t>
+            </w:r>
+            <w:proofErr w:type="spellEnd"/>
+            <w:r>
+              <w:rPr>
+                <w:rFonts w:ascii="Consolas" w:hAnsi="Consolas"/>
+              </w:rPr>
+              <w:t xml:space="preserve"> r1, r2</w:t>
+            </w:r>
+          </w:p>
+          <w:p>
+            <w:pPr>
+              <w:jc w:val="both"/>
+              <w:rPr>
+                <w:rFonts w:ascii="Consolas" w:hAnsi="Consolas"/>
+              </w:rPr>
+            </w:pPr>
+            <w:proofErr w:type="spellStart"/>
+            <w:r>
+              <w:rPr>
+                <w:rFonts w:ascii="Consolas" w:hAnsi="Consolas"/>
+              </w:rPr>
+              <w:t>eor</w:t>
+            </w:r>
+            <w:proofErr w:type="spellEnd"/>
+            <w:r>
+              <w:rPr>
+                <w:rFonts w:ascii="Consolas" w:hAnsi="Consolas"/>
+              </w:rPr>
+              <w:t xml:space="preserve"> r2, r1, #32</w:t>
             </w:r>
           </w:p>
         </w:tc>
@@ -3449,7 +3629,15 @@
         <w:t>The</w:t>
       </w:r>
       <w:r>
-        <w:t xml:space="preserve"> eor command </w:t>
+        <w:t xml:space="preserve"> </w:t>
+      </w:r>
+      <w:proofErr w:type="spellStart"/>
+      <w:r>
+        <w:t>eor</w:t>
+      </w:r>
+      <w:proofErr w:type="spellEnd"/>
+      <w:r>
+        <w:t xml:space="preserve"> command </w:t>
       </w:r>
       <w:r>
         <w:t xml:space="preserve">is the same, performing a bitwise Exclusive-OR (XOR) </w:t>
@@ -3461,10 +3649,7 @@
     <w:p/>
     <w:p>
       <w:r>
-        <w:t>NOT</w:t>
-      </w:r>
-      <w:r>
-        <w:t>:</w:t>
+        <w:t>NOT:</w:t>
       </w:r>
     </w:p>
     <w:tbl>
@@ -3503,12 +3688,14 @@
                 <w:rFonts w:ascii="Consolas" w:hAnsi="Consolas"/>
               </w:rPr>
             </w:pPr>
+            <w:proofErr w:type="spellStart"/>
             <w:r>
               <w:rPr>
                 <w:rFonts w:ascii="Consolas" w:hAnsi="Consolas"/>
               </w:rPr>
               <w:t>mvn</w:t>
             </w:r>
+            <w:proofErr w:type="spellEnd"/>
             <w:r>
               <w:rPr>
                 <w:rFonts w:ascii="Consolas" w:hAnsi="Consolas"/>
@@ -3529,12 +3716,14 @@
                 <w:rFonts w:ascii="Consolas" w:hAnsi="Consolas"/>
               </w:rPr>
             </w:pPr>
+            <w:proofErr w:type="spellStart"/>
             <w:r>
               <w:rPr>
                 <w:rFonts w:ascii="Consolas" w:hAnsi="Consolas"/>
               </w:rPr>
               <w:t>mvn</w:t>
             </w:r>
+            <w:proofErr w:type="spellEnd"/>
             <w:r>
               <w:rPr>
                 <w:rFonts w:ascii="Consolas" w:hAnsi="Consolas"/>
@@ -3562,7 +3751,15 @@
         <w:t>The</w:t>
       </w:r>
       <w:r>
-        <w:t xml:space="preserve"> mvn (move NOT) command</w:t>
+        <w:t xml:space="preserve"> </w:t>
+      </w:r>
+      <w:proofErr w:type="spellStart"/>
+      <w:r>
+        <w:t>mvn</w:t>
+      </w:r>
+      <w:proofErr w:type="spellEnd"/>
+      <w:r>
+        <w:t xml:space="preserve"> (move NOT) command</w:t>
       </w:r>
       <w:r>
         <w:t xml:space="preserve"> performs a bitwise NOT operation on the second </w:t>
@@ -3581,10 +3778,7 @@
     <w:p/>
     <w:p>
       <w:r>
-        <w:t>Logical Shift Left</w:t>
-      </w:r>
-      <w:r>
-        <w:t>:</w:t>
+        <w:t>Logical Shift Left:</w:t>
       </w:r>
     </w:p>
     <w:tbl>
@@ -3623,12 +3817,14 @@
                 <w:rFonts w:ascii="Consolas" w:hAnsi="Consolas"/>
               </w:rPr>
             </w:pPr>
+            <w:proofErr w:type="spellStart"/>
             <w:r>
               <w:rPr>
                 <w:rFonts w:ascii="Consolas" w:hAnsi="Consolas"/>
               </w:rPr>
               <w:t>lsl</w:t>
             </w:r>
+            <w:proofErr w:type="spellEnd"/>
             <w:r>
               <w:rPr>
                 <w:rFonts w:ascii="Consolas" w:hAnsi="Consolas"/>
@@ -3649,11 +3845,19 @@
                 <w:rFonts w:ascii="Consolas" w:hAnsi="Consolas"/>
               </w:rPr>
             </w:pPr>
-            <w:r>
-              <w:rPr>
-                <w:rFonts w:ascii="Consolas" w:hAnsi="Consolas"/>
-              </w:rPr>
-              <w:t xml:space="preserve">lsl </w:t>
+            <w:proofErr w:type="spellStart"/>
+            <w:r>
+              <w:rPr>
+                <w:rFonts w:ascii="Consolas" w:hAnsi="Consolas"/>
+              </w:rPr>
+              <w:t>lsl</w:t>
+            </w:r>
+            <w:proofErr w:type="spellEnd"/>
+            <w:r>
+              <w:rPr>
+                <w:rFonts w:ascii="Consolas" w:hAnsi="Consolas"/>
+              </w:rPr>
+              <w:t xml:space="preserve"> </w:t>
             </w:r>
             <w:r>
               <w:rPr>
@@ -3676,7 +3880,15 @@
         <w:t>The</w:t>
       </w:r>
       <w:r>
-        <w:t xml:space="preserve"> lsl command shifts a registers</w:t>
+        <w:t xml:space="preserve"> </w:t>
+      </w:r>
+      <w:proofErr w:type="spellStart"/>
+      <w:r>
+        <w:t>lsl</w:t>
+      </w:r>
+      <w:proofErr w:type="spellEnd"/>
+      <w:r>
+        <w:t xml:space="preserve"> command shifts a registers</w:t>
       </w:r>
       <w:r>
         <w:t xml:space="preserve"> binary</w:t>
@@ -3691,13 +3903,7 @@
     <w:p/>
     <w:p>
       <w:r>
-        <w:t xml:space="preserve">Logical Shift </w:t>
-      </w:r>
-      <w:r>
-        <w:t>Right</w:t>
-      </w:r>
-      <w:r>
-        <w:t>:</w:t>
+        <w:t>Logical Shift Right:</w:t>
       </w:r>
     </w:p>
     <w:tbl>
@@ -3736,12 +3942,14 @@
                 <w:rFonts w:ascii="Consolas" w:hAnsi="Consolas"/>
               </w:rPr>
             </w:pPr>
+            <w:proofErr w:type="spellStart"/>
             <w:r>
               <w:rPr>
                 <w:rFonts w:ascii="Consolas" w:hAnsi="Consolas"/>
               </w:rPr>
               <w:t>lsr</w:t>
             </w:r>
+            <w:proofErr w:type="spellEnd"/>
             <w:r>
               <w:rPr>
                 <w:rFonts w:ascii="Consolas" w:hAnsi="Consolas"/>
@@ -3756,18 +3964,14 @@
                 <w:rFonts w:ascii="Consolas" w:hAnsi="Consolas"/>
               </w:rPr>
             </w:pPr>
-            <w:r>
-              <w:rPr>
-                <w:rFonts w:ascii="Consolas" w:hAnsi="Consolas"/>
-              </w:rPr>
-              <w:t>ls</w:t>
-            </w:r>
-            <w:r>
-              <w:rPr>
-                <w:rFonts w:ascii="Consolas" w:hAnsi="Consolas"/>
-              </w:rPr>
-              <w:t>r</w:t>
-            </w:r>
+            <w:proofErr w:type="spellStart"/>
+            <w:r>
+              <w:rPr>
+                <w:rFonts w:ascii="Consolas" w:hAnsi="Consolas"/>
+              </w:rPr>
+              <w:t>lsr</w:t>
+            </w:r>
+            <w:proofErr w:type="spellEnd"/>
             <w:r>
               <w:rPr>
                 <w:rFonts w:ascii="Consolas" w:hAnsi="Consolas"/>
@@ -3780,7 +3984,23 @@
     </w:tbl>
     <w:p>
       <w:r>
-        <w:t>The lsr command works the same as lsl, except shifting right (padding with zeros).</w:t>
+        <w:t xml:space="preserve">The </w:t>
+      </w:r>
+      <w:proofErr w:type="spellStart"/>
+      <w:r>
+        <w:t>lsr</w:t>
+      </w:r>
+      <w:proofErr w:type="spellEnd"/>
+      <w:r>
+        <w:t xml:space="preserve"> command works the same as </w:t>
+      </w:r>
+      <w:proofErr w:type="spellStart"/>
+      <w:r>
+        <w:t>lsl</w:t>
+      </w:r>
+      <w:proofErr w:type="spellEnd"/>
+      <w:r>
+        <w:t>, except shifting right (padding with zeros).</w:t>
       </w:r>
     </w:p>
     <w:p/>
@@ -3918,10 +4138,7 @@
     <w:p/>
     <w:p>
       <w:r>
-        <w:t>Subtract</w:t>
-      </w:r>
-      <w:r>
-        <w:t>:</w:t>
+        <w:t>Subtract:</w:t>
       </w:r>
     </w:p>
     <w:tbl>
@@ -4030,16 +4247,7 @@
     <w:p/>
     <w:p>
       <w:r>
-        <w:t>Add/</w:t>
-      </w:r>
-      <w:r>
-        <w:t>Subtract</w:t>
-      </w:r>
-      <w:r>
-        <w:t xml:space="preserve"> 64-bit values</w:t>
-      </w:r>
-      <w:r>
-        <w:t>:</w:t>
+        <w:t>Add/Subtract 64-bit values:</w:t>
       </w:r>
     </w:p>
     <w:tbl>
@@ -4092,11 +4300,19 @@
                 <w:rFonts w:ascii="Consolas" w:hAnsi="Consolas"/>
               </w:rPr>
             </w:pPr>
-            <w:r>
-              <w:rPr>
-                <w:rFonts w:ascii="Consolas" w:hAnsi="Consolas"/>
-              </w:rPr>
-              <w:t xml:space="preserve">adc </w:t>
+            <w:proofErr w:type="spellStart"/>
+            <w:r>
+              <w:rPr>
+                <w:rFonts w:ascii="Consolas" w:hAnsi="Consolas"/>
+              </w:rPr>
+              <w:t>adc</w:t>
+            </w:r>
+            <w:proofErr w:type="spellEnd"/>
+            <w:r>
+              <w:rPr>
+                <w:rFonts w:ascii="Consolas" w:hAnsi="Consolas"/>
+              </w:rPr>
+              <w:t xml:space="preserve"> </w:t>
             </w:r>
             <w:r>
               <w:rPr>
@@ -4113,7 +4329,23 @@
         <w:t>T</w:t>
       </w:r>
       <w:r>
-        <w:t>o add or subtract 64-bit values, we need to use the “add with carry” (adc) or “subtract with carry” (sbc)</w:t>
+        <w:t>o add or subtract 64-bit values, we need to use the “add with carry” (</w:t>
+      </w:r>
+      <w:proofErr w:type="spellStart"/>
+      <w:r>
+        <w:t>adc</w:t>
+      </w:r>
+      <w:proofErr w:type="spellEnd"/>
+      <w:r>
+        <w:t>) or “subtract with carry” (</w:t>
+      </w:r>
+      <w:proofErr w:type="spellStart"/>
+      <w:r>
+        <w:t>sbc</w:t>
+      </w:r>
+      <w:proofErr w:type="spellEnd"/>
+      <w:r>
+        <w:t>)</w:t>
       </w:r>
       <w:r>
         <w:t xml:space="preserve"> command in conjunction with the associated add/sub command with an ‘s’ suffix. </w:t>
@@ -4132,16 +4364,29 @@
         <w:t>condition flags (discussed later). In this case we care about the carry</w:t>
       </w:r>
       <w:r>
-        <w:t>-flag. If the addition would cause a carry over the first 32-bit boundary, the carry-flag would be set. The adc/sbc command is then used to add/subtract while respecting the set carry-flag.</w:t>
+        <w:t xml:space="preserve">-flag. If the addition would cause a carry over the first 32-bit boundary, the carry-flag would be set. The </w:t>
+      </w:r>
+      <w:proofErr w:type="spellStart"/>
+      <w:r>
+        <w:t>adc</w:t>
+      </w:r>
+      <w:proofErr w:type="spellEnd"/>
+      <w:r>
+        <w:t>/</w:t>
+      </w:r>
+      <w:proofErr w:type="spellStart"/>
+      <w:r>
+        <w:t>sbc</w:t>
+      </w:r>
+      <w:proofErr w:type="spellEnd"/>
+      <w:r>
+        <w:t xml:space="preserve"> command is then used to add/subtract while respecting the set carry-flag.</w:t>
       </w:r>
     </w:p>
     <w:p/>
     <w:p>
       <w:r>
-        <w:t>Multiply</w:t>
-      </w:r>
-      <w:r>
-        <w:t>:</w:t>
+        <w:t>Multiply:</w:t>
       </w:r>
     </w:p>
     <w:tbl>
@@ -4180,12 +4425,14 @@
                 <w:rFonts w:ascii="Consolas" w:hAnsi="Consolas"/>
               </w:rPr>
             </w:pPr>
+            <w:proofErr w:type="spellStart"/>
             <w:r>
               <w:rPr>
                 <w:rFonts w:ascii="Consolas" w:hAnsi="Consolas"/>
               </w:rPr>
               <w:t>mul</w:t>
             </w:r>
+            <w:proofErr w:type="spellEnd"/>
             <w:r>
               <w:rPr>
                 <w:rFonts w:ascii="Consolas" w:hAnsi="Consolas"/>
@@ -4200,12 +4447,14 @@
                 <w:rFonts w:ascii="Consolas" w:hAnsi="Consolas"/>
               </w:rPr>
             </w:pPr>
+            <w:proofErr w:type="spellStart"/>
             <w:r>
               <w:rPr>
                 <w:rFonts w:ascii="Consolas" w:hAnsi="Consolas"/>
               </w:rPr>
               <w:t>mul</w:t>
             </w:r>
+            <w:proofErr w:type="spellEnd"/>
             <w:r>
               <w:rPr>
                 <w:rFonts w:ascii="Consolas" w:hAnsi="Consolas"/>
@@ -4220,12 +4469,14 @@
                 <w:rFonts w:ascii="Consolas" w:hAnsi="Consolas"/>
               </w:rPr>
             </w:pPr>
+            <w:proofErr w:type="spellStart"/>
             <w:r>
               <w:rPr>
                 <w:rFonts w:ascii="Consolas" w:hAnsi="Consolas"/>
               </w:rPr>
               <w:t>mul</w:t>
             </w:r>
+            <w:proofErr w:type="spellEnd"/>
             <w:r>
               <w:rPr>
                 <w:rFonts w:ascii="Consolas" w:hAnsi="Consolas"/>
@@ -4240,17 +4491,19 @@
       <w:r>
         <w:t xml:space="preserve">The </w:t>
       </w:r>
-      <w:r>
-        <w:t>mul command works the same as add except performing multiplication.</w:t>
+      <w:proofErr w:type="spellStart"/>
+      <w:r>
+        <w:t>mul</w:t>
+      </w:r>
+      <w:proofErr w:type="spellEnd"/>
+      <w:r>
+        <w:t xml:space="preserve"> command works the same as add except performing multiplication.</w:t>
       </w:r>
     </w:p>
     <w:p/>
     <w:p>
       <w:r>
-        <w:t>Multiply and Add/Subtract</w:t>
-      </w:r>
-      <w:r>
-        <w:t>:</w:t>
+        <w:t>Multiply and Add/Subtract:</w:t>
       </w:r>
     </w:p>
     <w:tbl>
@@ -4289,12 +4542,14 @@
                 <w:rFonts w:ascii="Consolas" w:hAnsi="Consolas"/>
               </w:rPr>
             </w:pPr>
+            <w:proofErr w:type="spellStart"/>
             <w:r>
               <w:rPr>
                 <w:rFonts w:ascii="Consolas" w:hAnsi="Consolas"/>
               </w:rPr>
               <w:t>mla</w:t>
             </w:r>
+            <w:proofErr w:type="spellEnd"/>
             <w:r>
               <w:rPr>
                 <w:rFonts w:ascii="Consolas" w:hAnsi="Consolas"/>
@@ -4315,12 +4570,14 @@
                 <w:rFonts w:ascii="Consolas" w:hAnsi="Consolas"/>
               </w:rPr>
             </w:pPr>
+            <w:proofErr w:type="spellStart"/>
             <w:r>
               <w:rPr>
                 <w:rFonts w:ascii="Consolas" w:hAnsi="Consolas"/>
               </w:rPr>
               <w:t>mls</w:t>
             </w:r>
+            <w:proofErr w:type="spellEnd"/>
             <w:r>
               <w:rPr>
                 <w:rFonts w:ascii="Consolas" w:hAnsi="Consolas"/>
@@ -4341,11 +4598,40 @@
       <w:r>
         <w:t xml:space="preserve">The </w:t>
       </w:r>
-      <w:r>
-        <w:t xml:space="preserve">mla and mls commands take 4 parameters and perform a conjunction of </w:t>
-      </w:r>
-      <w:r>
-        <w:t>multiplication and addition/subtraction. The second and third operands are multiplied, then the fourth operand is added (mla) or subtracted (mls) from t</w:t>
+      <w:proofErr w:type="spellStart"/>
+      <w:r>
+        <w:t>mla</w:t>
+      </w:r>
+      <w:proofErr w:type="spellEnd"/>
+      <w:r>
+        <w:t xml:space="preserve"> and </w:t>
+      </w:r>
+      <w:proofErr w:type="spellStart"/>
+      <w:r>
+        <w:t>mls</w:t>
+      </w:r>
+      <w:proofErr w:type="spellEnd"/>
+      <w:r>
+        <w:t xml:space="preserve"> commands take 4 parameters and perform a conjunction of </w:t>
+      </w:r>
+      <w:r>
+        <w:t>multiplication and addition/subtraction. The second and third operands are multiplied, then the fourth operand is added (</w:t>
+      </w:r>
+      <w:proofErr w:type="spellStart"/>
+      <w:r>
+        <w:t>mla</w:t>
+      </w:r>
+      <w:proofErr w:type="spellEnd"/>
+      <w:r>
+        <w:t>) or subtracted (</w:t>
+      </w:r>
+      <w:proofErr w:type="spellStart"/>
+      <w:r>
+        <w:t>mls</w:t>
+      </w:r>
+      <w:proofErr w:type="spellEnd"/>
+      <w:r>
+        <w:t>) from t</w:t>
       </w:r>
       <w:r>
         <w:t>heir product. The result is stored in the first operand.</w:t>
@@ -4434,25 +4720,41 @@
                 <w:rFonts w:ascii="Consolas" w:hAnsi="Consolas"/>
               </w:rPr>
             </w:pPr>
-            <w:r>
-              <w:rPr>
-                <w:rFonts w:ascii="Consolas" w:hAnsi="Consolas"/>
-              </w:rPr>
-              <w:t>cmp r1, #2</w:t>
-            </w:r>
-          </w:p>
-          <w:p>
-            <w:pPr>
-              <w:jc w:val="both"/>
-              <w:rPr>
-                <w:rFonts w:ascii="Consolas" w:hAnsi="Consolas"/>
-              </w:rPr>
-            </w:pPr>
-            <w:r>
-              <w:rPr>
-                <w:rFonts w:ascii="Consolas" w:hAnsi="Consolas"/>
-              </w:rPr>
-              <w:t>cmp r1, r2</w:t>
+            <w:proofErr w:type="spellStart"/>
+            <w:r>
+              <w:rPr>
+                <w:rFonts w:ascii="Consolas" w:hAnsi="Consolas"/>
+              </w:rPr>
+              <w:t>cmp</w:t>
+            </w:r>
+            <w:proofErr w:type="spellEnd"/>
+            <w:r>
+              <w:rPr>
+                <w:rFonts w:ascii="Consolas" w:hAnsi="Consolas"/>
+              </w:rPr>
+              <w:t xml:space="preserve"> r1, #2</w:t>
+            </w:r>
+          </w:p>
+          <w:p>
+            <w:pPr>
+              <w:jc w:val="both"/>
+              <w:rPr>
+                <w:rFonts w:ascii="Consolas" w:hAnsi="Consolas"/>
+              </w:rPr>
+            </w:pPr>
+            <w:proofErr w:type="spellStart"/>
+            <w:r>
+              <w:rPr>
+                <w:rFonts w:ascii="Consolas" w:hAnsi="Consolas"/>
+              </w:rPr>
+              <w:t>cmp</w:t>
+            </w:r>
+            <w:proofErr w:type="spellEnd"/>
+            <w:r>
+              <w:rPr>
+                <w:rFonts w:ascii="Consolas" w:hAnsi="Consolas"/>
+              </w:rPr>
+              <w:t xml:space="preserve"> r1, r2</w:t>
             </w:r>
           </w:p>
         </w:tc>
@@ -4462,8 +4764,13 @@
       <w:r>
         <w:t xml:space="preserve">The </w:t>
       </w:r>
-      <w:r>
-        <w:t xml:space="preserve">cmp command </w:t>
+      <w:proofErr w:type="spellStart"/>
+      <w:r>
+        <w:t>cmp</w:t>
+      </w:r>
+      <w:proofErr w:type="spellEnd"/>
+      <w:r>
+        <w:t xml:space="preserve"> command </w:t>
       </w:r>
       <w:r>
         <w:t xml:space="preserve">subtracts the </w:t>
@@ -4475,13 +4782,7 @@
     <w:p/>
     <w:p>
       <w:r>
-        <w:t>Compare (</w:t>
-      </w:r>
-      <w:r>
-        <w:t>add</w:t>
-      </w:r>
-      <w:r>
-        <w:t>):</w:t>
+        <w:t>Compare (add):</w:t>
       </w:r>
     </w:p>
     <w:tbl>
@@ -4520,12 +4821,14 @@
                 <w:rFonts w:ascii="Consolas" w:hAnsi="Consolas"/>
               </w:rPr>
             </w:pPr>
+            <w:proofErr w:type="spellStart"/>
             <w:r>
               <w:rPr>
                 <w:rFonts w:ascii="Consolas" w:hAnsi="Consolas"/>
               </w:rPr>
               <w:t>cmn</w:t>
             </w:r>
+            <w:proofErr w:type="spellEnd"/>
             <w:r>
               <w:rPr>
                 <w:rFonts w:ascii="Consolas" w:hAnsi="Consolas"/>
@@ -4540,18 +4843,14 @@
                 <w:rFonts w:ascii="Consolas" w:hAnsi="Consolas"/>
               </w:rPr>
             </w:pPr>
-            <w:r>
-              <w:rPr>
-                <w:rFonts w:ascii="Consolas" w:hAnsi="Consolas"/>
-              </w:rPr>
-              <w:t>cm</w:t>
-            </w:r>
-            <w:r>
-              <w:rPr>
-                <w:rFonts w:ascii="Consolas" w:hAnsi="Consolas"/>
-              </w:rPr>
-              <w:t>n</w:t>
-            </w:r>
+            <w:proofErr w:type="spellStart"/>
+            <w:r>
+              <w:rPr>
+                <w:rFonts w:ascii="Consolas" w:hAnsi="Consolas"/>
+              </w:rPr>
+              <w:t>cmn</w:t>
+            </w:r>
+            <w:proofErr w:type="spellEnd"/>
             <w:r>
               <w:rPr>
                 <w:rFonts w:ascii="Consolas" w:hAnsi="Consolas"/>
@@ -4567,8 +4866,21 @@
         <w:lastRenderedPageBreak/>
         <w:t xml:space="preserve">The </w:t>
       </w:r>
-      <w:r>
-        <w:t xml:space="preserve">cmn command is the same as cmp except performing addition, making it equivalent to ‘adds’ without </w:t>
+      <w:proofErr w:type="spellStart"/>
+      <w:r>
+        <w:t>cmn</w:t>
+      </w:r>
+      <w:proofErr w:type="spellEnd"/>
+      <w:r>
+        <w:t xml:space="preserve"> command is the same as </w:t>
+      </w:r>
+      <w:proofErr w:type="spellStart"/>
+      <w:r>
+        <w:t>cmp</w:t>
+      </w:r>
+      <w:proofErr w:type="spellEnd"/>
+      <w:r>
+        <w:t xml:space="preserve"> except performing addition, making it equivalent to ‘adds’ without </w:t>
       </w:r>
       <w:r>
         <w:t>storing the result.</w:t>
@@ -4577,10 +4889,7 @@
     <w:p/>
     <w:p>
       <w:r>
-        <w:t>Test Equivalence</w:t>
-      </w:r>
-      <w:r>
-        <w:t>:</w:t>
+        <w:t>Test Equivalence:</w:t>
       </w:r>
     </w:p>
     <w:tbl>
@@ -4619,12 +4928,14 @@
                 <w:rFonts w:ascii="Consolas" w:hAnsi="Consolas"/>
               </w:rPr>
             </w:pPr>
+            <w:proofErr w:type="spellStart"/>
             <w:r>
               <w:rPr>
                 <w:rFonts w:ascii="Consolas" w:hAnsi="Consolas"/>
               </w:rPr>
               <w:t>teq</w:t>
             </w:r>
+            <w:proofErr w:type="spellEnd"/>
             <w:r>
               <w:rPr>
                 <w:rFonts w:ascii="Consolas" w:hAnsi="Consolas"/>
@@ -4639,12 +4950,14 @@
                 <w:rFonts w:ascii="Consolas" w:hAnsi="Consolas"/>
               </w:rPr>
             </w:pPr>
+            <w:proofErr w:type="spellStart"/>
             <w:r>
               <w:rPr>
                 <w:rFonts w:ascii="Consolas" w:hAnsi="Consolas"/>
               </w:rPr>
               <w:t>teq</w:t>
             </w:r>
+            <w:proofErr w:type="spellEnd"/>
             <w:r>
               <w:rPr>
                 <w:rFonts w:ascii="Consolas" w:hAnsi="Consolas"/>
@@ -4659,8 +4972,13 @@
       <w:r>
         <w:t xml:space="preserve">The </w:t>
       </w:r>
-      <w:r>
-        <w:t xml:space="preserve">teq command </w:t>
+      <w:proofErr w:type="spellStart"/>
+      <w:r>
+        <w:t>teq</w:t>
+      </w:r>
+      <w:proofErr w:type="spellEnd"/>
+      <w:r>
+        <w:t xml:space="preserve"> command </w:t>
       </w:r>
       <w:r>
         <w:t>checks if two values are equal</w:t>
@@ -4672,10 +4990,30 @@
         <w:t xml:space="preserve"> It is functionally equivalent to </w:t>
       </w:r>
       <w:r>
-        <w:t>‘eors’ without storing the result.</w:t>
-      </w:r>
-      <w:r>
-        <w:t xml:space="preserve"> This means it performs an XOR then compares the result to zero.</w:t>
+        <w:t>‘</w:t>
+      </w:r>
+      <w:proofErr w:type="spellStart"/>
+      <w:r>
+        <w:t>eors</w:t>
+      </w:r>
+      <w:proofErr w:type="spellEnd"/>
+      <w:r>
+        <w:t>’ without storing the result.</w:t>
+      </w:r>
+      <w:r>
+        <w:t xml:space="preserve"> This means </w:t>
+      </w:r>
+      <w:r>
+        <w:t xml:space="preserve">that the </w:t>
+      </w:r>
+      <w:r>
+        <w:t xml:space="preserve">equal (eq) suffix </w:t>
+      </w:r>
+      <w:r>
+        <w:t>is</w:t>
+      </w:r>
+      <w:r>
+        <w:t xml:space="preserve"> used to detect a success.</w:t>
       </w:r>
     </w:p>
     <w:p/>
@@ -4726,12 +5064,14 @@
                 <w:rFonts w:ascii="Consolas" w:hAnsi="Consolas"/>
               </w:rPr>
             </w:pPr>
+            <w:proofErr w:type="spellStart"/>
             <w:r>
               <w:rPr>
                 <w:rFonts w:ascii="Consolas" w:hAnsi="Consolas"/>
               </w:rPr>
               <w:t>tst</w:t>
             </w:r>
+            <w:proofErr w:type="spellEnd"/>
             <w:r>
               <w:rPr>
                 <w:rFonts w:ascii="Consolas" w:hAnsi="Consolas"/>
@@ -4746,12 +5086,14 @@
                 <w:rFonts w:ascii="Consolas" w:hAnsi="Consolas"/>
               </w:rPr>
             </w:pPr>
+            <w:proofErr w:type="spellStart"/>
             <w:r>
               <w:rPr>
                 <w:rFonts w:ascii="Consolas" w:hAnsi="Consolas"/>
               </w:rPr>
               <w:t>tst</w:t>
             </w:r>
+            <w:proofErr w:type="spellEnd"/>
             <w:r>
               <w:rPr>
                 <w:rFonts w:ascii="Consolas" w:hAnsi="Consolas"/>
@@ -4766,14 +5108,13 @@
       <w:r>
         <w:t xml:space="preserve">The </w:t>
       </w:r>
+      <w:proofErr w:type="spellStart"/>
       <w:r>
         <w:t>tst</w:t>
       </w:r>
-      <w:r>
-        <w:t xml:space="preserve"> command checks</w:t>
-      </w:r>
-      <w:r>
-        <w:t xml:space="preserve"> </w:t>
+      <w:proofErr w:type="spellEnd"/>
+      <w:r>
+        <w:t xml:space="preserve"> command checks </w:t>
       </w:r>
       <w:r>
         <w:t>if the bits in the second operand are set in the first</w:t>
@@ -4802,11 +5143,13 @@
         <w:t xml:space="preserve">provided the second operand </w:t>
       </w:r>
       <w:r>
-        <w:t xml:space="preserve">only contains 1 high bit, we can check if that bit is set in operand one with the </w:t>
+        <w:t xml:space="preserve">only contains 1 high bit, we check if that bit is set in operand one with the </w:t>
       </w:r>
       <w:r>
         <w:t>not-equal (ne) suffix.</w:t>
       </w:r>
+      <w:bookmarkStart w:id="1" w:name="_GoBack"/>
+      <w:bookmarkEnd w:id="1"/>
     </w:p>
     <w:p/>
     <w:tbl>
@@ -4865,28 +5208,42 @@
                 <w:rFonts w:ascii="Consolas" w:hAnsi="Consolas"/>
               </w:rPr>
             </w:pPr>
-            <w:r>
-              <w:rPr>
-                <w:rFonts w:ascii="Consolas" w:hAnsi="Consolas"/>
-              </w:rPr>
-              <w:t>tst r0, #2</w:t>
-            </w:r>
-          </w:p>
-          <w:p>
-            <w:pPr>
-              <w:jc w:val="both"/>
-              <w:rPr>
-                <w:rFonts w:ascii="Consolas" w:hAnsi="Consolas"/>
-              </w:rPr>
-            </w:pPr>
-            <w:r>
-              <w:rPr>
-                <w:rFonts w:ascii="Consolas" w:hAnsi="Consolas"/>
-              </w:rPr>
-              <w:t>bne success</w:t>
-            </w:r>
-            <w:bookmarkStart w:id="1" w:name="_GoBack"/>
-            <w:bookmarkEnd w:id="1"/>
+            <w:proofErr w:type="spellStart"/>
+            <w:r>
+              <w:rPr>
+                <w:rFonts w:ascii="Consolas" w:hAnsi="Consolas"/>
+              </w:rPr>
+              <w:t>tst</w:t>
+            </w:r>
+            <w:proofErr w:type="spellEnd"/>
+            <w:r>
+              <w:rPr>
+                <w:rFonts w:ascii="Consolas" w:hAnsi="Consolas"/>
+              </w:rPr>
+              <w:t xml:space="preserve"> r0, #2</w:t>
+            </w:r>
+          </w:p>
+          <w:p>
+            <w:pPr>
+              <w:jc w:val="both"/>
+              <w:rPr>
+                <w:rFonts w:ascii="Consolas" w:hAnsi="Consolas"/>
+              </w:rPr>
+            </w:pPr>
+            <w:proofErr w:type="spellStart"/>
+            <w:r>
+              <w:rPr>
+                <w:rFonts w:ascii="Consolas" w:hAnsi="Consolas"/>
+              </w:rPr>
+              <w:t>bne</w:t>
+            </w:r>
+            <w:proofErr w:type="spellEnd"/>
+            <w:r>
+              <w:rPr>
+                <w:rFonts w:ascii="Consolas" w:hAnsi="Consolas"/>
+              </w:rPr>
+              <w:t xml:space="preserve"> success</w:t>
+            </w:r>
           </w:p>
         </w:tc>
       </w:tr>
@@ -4894,10 +5251,7 @@
     <w:p/>
     <w:p>
       <w:r>
-        <w:t>Conditional Suffixes</w:t>
-      </w:r>
-      <w:r>
-        <w:t>:</w:t>
+        <w:t>Conditional Suffixes:</w:t>
       </w:r>
     </w:p>
     <w:p>
@@ -5227,6 +5581,7 @@
                 <w:bCs w:val="0"/>
               </w:rPr>
             </w:pPr>
+            <w:proofErr w:type="spellStart"/>
             <w:r>
               <w:rPr>
                 <w:b w:val="0"/>
@@ -5241,6 +5596,7 @@
               </w:rPr>
               <w:t>e</w:t>
             </w:r>
+            <w:proofErr w:type="spellEnd"/>
           </w:p>
         </w:tc>
         <w:tc>
@@ -5272,6 +5628,7 @@
                 <w:bCs w:val="0"/>
               </w:rPr>
             </w:pPr>
+            <w:proofErr w:type="spellStart"/>
             <w:r>
               <w:rPr>
                 <w:b w:val="0"/>
@@ -5279,6 +5636,7 @@
               </w:rPr>
               <w:t>gt</w:t>
             </w:r>
+            <w:proofErr w:type="spellEnd"/>
           </w:p>
         </w:tc>
         <w:tc>
@@ -5351,6 +5709,7 @@
                 <w:bCs w:val="0"/>
               </w:rPr>
             </w:pPr>
+            <w:proofErr w:type="spellStart"/>
             <w:r>
               <w:rPr>
                 <w:b w:val="0"/>
@@ -5358,6 +5717,7 @@
               </w:rPr>
               <w:t>lt</w:t>
             </w:r>
+            <w:proofErr w:type="spellEnd"/>
           </w:p>
         </w:tc>
         <w:tc>
@@ -5381,7 +5741,13 @@
         <w:t xml:space="preserve">As an example, the following will wrap the </w:t>
       </w:r>
       <w:r>
-        <w:t>value in r0 between 0 and 5, this could be used for looping through an array.</w:t>
+        <w:t>value in r0 between 0 and 5</w:t>
+      </w:r>
+      <w:r>
+        <w:t xml:space="preserve"> using essentially an ‘if-elseif’</w:t>
+      </w:r>
+      <w:r>
+        <w:t>, this could be used for looping through an array.</w:t>
       </w:r>
     </w:p>
     <w:p/>
@@ -5421,20 +5787,29 @@
                 <w:rFonts w:ascii="Consolas" w:hAnsi="Consolas"/>
               </w:rPr>
             </w:pPr>
-            <w:r>
-              <w:rPr>
-                <w:rFonts w:ascii="Consolas" w:hAnsi="Consolas"/>
-              </w:rPr>
-              <w:t>cmp r0, #0</w:t>
-            </w:r>
-          </w:p>
-          <w:p>
-            <w:pPr>
-              <w:jc w:val="both"/>
-              <w:rPr>
-                <w:rFonts w:ascii="Consolas" w:hAnsi="Consolas"/>
-              </w:rPr>
-            </w:pPr>
+            <w:proofErr w:type="spellStart"/>
+            <w:r>
+              <w:rPr>
+                <w:rFonts w:ascii="Consolas" w:hAnsi="Consolas"/>
+              </w:rPr>
+              <w:t>cmp</w:t>
+            </w:r>
+            <w:proofErr w:type="spellEnd"/>
+            <w:r>
+              <w:rPr>
+                <w:rFonts w:ascii="Consolas" w:hAnsi="Consolas"/>
+              </w:rPr>
+              <w:t xml:space="preserve"> r0, #0</w:t>
+            </w:r>
+          </w:p>
+          <w:p>
+            <w:pPr>
+              <w:jc w:val="both"/>
+              <w:rPr>
+                <w:rFonts w:ascii="Consolas" w:hAnsi="Consolas"/>
+              </w:rPr>
+            </w:pPr>
+            <w:proofErr w:type="spellStart"/>
             <w:r>
               <w:rPr>
                 <w:rFonts w:ascii="Consolas" w:hAnsi="Consolas"/>
@@ -5447,6 +5822,7 @@
               </w:rPr>
               <w:t>eq</w:t>
             </w:r>
+            <w:proofErr w:type="spellEnd"/>
             <w:r>
               <w:rPr>
                 <w:rFonts w:ascii="Consolas" w:hAnsi="Consolas"/>
@@ -5465,44 +5841,69 @@
               <w:rPr>
                 <w:rFonts w:ascii="Consolas" w:hAnsi="Consolas"/>
               </w:rPr>
-              <w:t>b end_if</w:t>
-            </w:r>
-          </w:p>
-          <w:p>
-            <w:pPr>
-              <w:jc w:val="both"/>
-              <w:rPr>
-                <w:rFonts w:ascii="Consolas" w:hAnsi="Consolas"/>
-              </w:rPr>
-            </w:pPr>
-            <w:r>
-              <w:rPr>
-                <w:rFonts w:ascii="Consolas" w:hAnsi="Consolas"/>
-              </w:rPr>
-              <w:t>cmp r0, #5</w:t>
-            </w:r>
-          </w:p>
-          <w:p>
-            <w:pPr>
-              <w:jc w:val="both"/>
-              <w:rPr>
-                <w:rFonts w:ascii="Consolas" w:hAnsi="Consolas"/>
-              </w:rPr>
-            </w:pPr>
-            <w:r>
-              <w:rPr>
-                <w:rFonts w:ascii="Consolas" w:hAnsi="Consolas"/>
-              </w:rPr>
-              <w:t>moveq r0, #0</w:t>
-            </w:r>
-          </w:p>
-          <w:p>
-            <w:pPr>
-              <w:jc w:val="both"/>
-              <w:rPr>
-                <w:rFonts w:ascii="Consolas" w:hAnsi="Consolas"/>
-              </w:rPr>
-            </w:pPr>
+              <w:t xml:space="preserve">b </w:t>
+            </w:r>
+            <w:proofErr w:type="spellStart"/>
+            <w:r>
+              <w:rPr>
+                <w:rFonts w:ascii="Consolas" w:hAnsi="Consolas"/>
+              </w:rPr>
+              <w:t>end_if</w:t>
+            </w:r>
+            <w:proofErr w:type="spellEnd"/>
+          </w:p>
+          <w:p>
+            <w:pPr>
+              <w:jc w:val="both"/>
+              <w:rPr>
+                <w:rFonts w:ascii="Consolas" w:hAnsi="Consolas"/>
+              </w:rPr>
+            </w:pPr>
+            <w:proofErr w:type="spellStart"/>
+            <w:r>
+              <w:rPr>
+                <w:rFonts w:ascii="Consolas" w:hAnsi="Consolas"/>
+              </w:rPr>
+              <w:t>cmp</w:t>
+            </w:r>
+            <w:proofErr w:type="spellEnd"/>
+            <w:r>
+              <w:rPr>
+                <w:rFonts w:ascii="Consolas" w:hAnsi="Consolas"/>
+              </w:rPr>
+              <w:t xml:space="preserve"> r0, #5</w:t>
+            </w:r>
+          </w:p>
+          <w:p>
+            <w:pPr>
+              <w:jc w:val="both"/>
+              <w:rPr>
+                <w:rFonts w:ascii="Consolas" w:hAnsi="Consolas"/>
+              </w:rPr>
+            </w:pPr>
+            <w:proofErr w:type="spellStart"/>
+            <w:r>
+              <w:rPr>
+                <w:rFonts w:ascii="Consolas" w:hAnsi="Consolas"/>
+              </w:rPr>
+              <w:t>moveq</w:t>
+            </w:r>
+            <w:proofErr w:type="spellEnd"/>
+            <w:r>
+              <w:rPr>
+                <w:rFonts w:ascii="Consolas" w:hAnsi="Consolas"/>
+              </w:rPr>
+              <w:t xml:space="preserve"> r0, #0</w:t>
+            </w:r>
+          </w:p>
+          <w:p>
+            <w:pPr>
+              <w:jc w:val="both"/>
+              <w:rPr>
+                <w:rFonts w:ascii="Consolas" w:hAnsi="Consolas"/>
+              </w:rPr>
+            </w:pPr>
+            <w:proofErr w:type="spellStart"/>
             <w:r>
               <w:rPr>
                 <w:rFonts w:ascii="Consolas" w:hAnsi="Consolas"/>
@@ -5513,7 +5914,14 @@
               <w:rPr>
                 <w:rFonts w:ascii="Consolas" w:hAnsi="Consolas"/>
               </w:rPr>
-              <w:t>if:</w:t>
+              <w:t>if</w:t>
+            </w:r>
+            <w:proofErr w:type="spellEnd"/>
+            <w:r>
+              <w:rPr>
+                <w:rFonts w:ascii="Consolas" w:hAnsi="Consolas"/>
+              </w:rPr>
+              <w:t>:</w:t>
             </w:r>
           </w:p>
         </w:tc>
@@ -5548,10 +5956,7 @@
     <w:p/>
     <w:p>
       <w:r>
-        <w:t>Data Types</w:t>
-      </w:r>
-      <w:r>
-        <w:t>:</w:t>
+        <w:t>Data Types:</w:t>
       </w:r>
     </w:p>
     <w:tbl>
@@ -5589,12 +5994,14 @@
                 <w:rFonts w:ascii="Consolas" w:hAnsi="Consolas"/>
               </w:rPr>
             </w:pPr>
+            <w:proofErr w:type="spellStart"/>
             <w:r>
               <w:rPr>
                 <w:rFonts w:ascii="Consolas" w:hAnsi="Consolas"/>
               </w:rPr>
               <w:t>db</w:t>
             </w:r>
+            <w:proofErr w:type="spellEnd"/>
             <w:r>
               <w:rPr>
                 <w:rFonts w:ascii="Consolas" w:hAnsi="Consolas"/>
@@ -5669,12 +6076,14 @@
                 <w:rFonts w:ascii="Consolas" w:hAnsi="Consolas"/>
               </w:rPr>
             </w:pPr>
+            <w:proofErr w:type="spellStart"/>
             <w:r>
               <w:rPr>
                 <w:rFonts w:ascii="Consolas" w:hAnsi="Consolas"/>
               </w:rPr>
               <w:t>dw</w:t>
             </w:r>
+            <w:proofErr w:type="spellEnd"/>
             <w:r>
               <w:rPr>
                 <w:rFonts w:ascii="Consolas" w:hAnsi="Consolas"/>
@@ -5744,7 +6153,15 @@
         <w:t xml:space="preserve">and can be accessed </w:t>
       </w:r>
       <w:r>
-        <w:t>using ldr when aligned.</w:t>
+        <w:t xml:space="preserve">using </w:t>
+      </w:r>
+      <w:proofErr w:type="spellStart"/>
+      <w:r>
+        <w:t>ldr</w:t>
+      </w:r>
+      <w:proofErr w:type="spellEnd"/>
+      <w:r>
+        <w:t xml:space="preserve"> when aligned.</w:t>
       </w:r>
     </w:p>
     <w:tbl>
@@ -5805,16 +6222,25 @@
               <w:rPr>
                 <w:rFonts w:ascii="Consolas" w:hAnsi="Consolas"/>
               </w:rPr>
-              <w:t xml:space="preserve"> number_of_things</w:t>
-            </w:r>
-          </w:p>
-          <w:p>
-            <w:pPr>
-              <w:jc w:val="both"/>
-              <w:rPr>
-                <w:rFonts w:ascii="Consolas" w:hAnsi="Consolas"/>
-              </w:rPr>
-            </w:pPr>
+              <w:t xml:space="preserve"> </w:t>
+            </w:r>
+            <w:proofErr w:type="spellStart"/>
+            <w:r>
+              <w:rPr>
+                <w:rFonts w:ascii="Consolas" w:hAnsi="Consolas"/>
+              </w:rPr>
+              <w:t>number_of_things</w:t>
+            </w:r>
+            <w:proofErr w:type="spellEnd"/>
+          </w:p>
+          <w:p>
+            <w:pPr>
+              <w:jc w:val="both"/>
+              <w:rPr>
+                <w:rFonts w:ascii="Consolas" w:hAnsi="Consolas"/>
+              </w:rPr>
+            </w:pPr>
+            <w:proofErr w:type="spellStart"/>
             <w:r>
               <w:rPr>
                 <w:rFonts w:ascii="Consolas" w:hAnsi="Consolas"/>
@@ -5827,6 +6253,7 @@
               </w:rPr>
               <w:t>b</w:t>
             </w:r>
+            <w:proofErr w:type="spellEnd"/>
             <w:r>
               <w:rPr>
                 <w:rFonts w:ascii="Consolas" w:hAnsi="Consolas"/>
@@ -5863,25 +6290,41 @@
                 <w:rFonts w:ascii="Consolas" w:hAnsi="Consolas"/>
               </w:rPr>
             </w:pPr>
-            <w:r>
-              <w:rPr>
-                <w:rFonts w:ascii="Consolas" w:hAnsi="Consolas"/>
-              </w:rPr>
-              <w:t>number_of_things:</w:t>
-            </w:r>
-          </w:p>
-          <w:p>
-            <w:pPr>
-              <w:jc w:val="both"/>
-              <w:rPr>
-                <w:rFonts w:ascii="Consolas" w:hAnsi="Consolas"/>
-              </w:rPr>
-            </w:pPr>
-            <w:r>
-              <w:rPr>
-                <w:rFonts w:ascii="Consolas" w:hAnsi="Consolas"/>
-              </w:rPr>
-              <w:t>db 20</w:t>
+            <w:proofErr w:type="spellStart"/>
+            <w:r>
+              <w:rPr>
+                <w:rFonts w:ascii="Consolas" w:hAnsi="Consolas"/>
+              </w:rPr>
+              <w:t>number_of_things</w:t>
+            </w:r>
+            <w:proofErr w:type="spellEnd"/>
+            <w:r>
+              <w:rPr>
+                <w:rFonts w:ascii="Consolas" w:hAnsi="Consolas"/>
+              </w:rPr>
+              <w:t>:</w:t>
+            </w:r>
+          </w:p>
+          <w:p>
+            <w:pPr>
+              <w:jc w:val="both"/>
+              <w:rPr>
+                <w:rFonts w:ascii="Consolas" w:hAnsi="Consolas"/>
+              </w:rPr>
+            </w:pPr>
+            <w:proofErr w:type="spellStart"/>
+            <w:r>
+              <w:rPr>
+                <w:rFonts w:ascii="Consolas" w:hAnsi="Consolas"/>
+              </w:rPr>
+              <w:t>db</w:t>
+            </w:r>
+            <w:proofErr w:type="spellEnd"/>
+            <w:r>
+              <w:rPr>
+                <w:rFonts w:ascii="Consolas" w:hAnsi="Consolas"/>
+              </w:rPr>
+              <w:t xml:space="preserve"> 20</w:t>
             </w:r>
           </w:p>
         </w:tc>
@@ -5890,10 +6333,7 @@
     <w:p/>
     <w:p>
       <w:r>
-        <w:t>Arrays</w:t>
-      </w:r>
-      <w:r>
-        <w:t>:</w:t>
+        <w:t>Arrays:</w:t>
       </w:r>
     </w:p>
     <w:p>
@@ -5958,61 +6398,84 @@
                 <w:rFonts w:ascii="Consolas" w:hAnsi="Consolas"/>
               </w:rPr>
             </w:pPr>
-            <w:r>
-              <w:rPr>
-                <w:rFonts w:ascii="Consolas" w:hAnsi="Consolas"/>
-              </w:rPr>
-              <w:t>byte_array:</w:t>
-            </w:r>
-          </w:p>
-          <w:p>
-            <w:pPr>
-              <w:jc w:val="both"/>
-              <w:rPr>
-                <w:rFonts w:ascii="Consolas" w:hAnsi="Consolas"/>
-              </w:rPr>
-            </w:pPr>
-            <w:r>
-              <w:rPr>
-                <w:rFonts w:ascii="Consolas" w:hAnsi="Consolas"/>
-              </w:rPr>
-              <w:t>db 18, 17, 27, 22</w:t>
-            </w:r>
-          </w:p>
-          <w:p>
-            <w:pPr>
-              <w:jc w:val="both"/>
-              <w:rPr>
-                <w:rFonts w:ascii="Consolas" w:hAnsi="Consolas"/>
-              </w:rPr>
-            </w:pPr>
-          </w:p>
-          <w:p>
-            <w:pPr>
-              <w:jc w:val="both"/>
-              <w:rPr>
-                <w:rFonts w:ascii="Consolas" w:hAnsi="Consolas"/>
-              </w:rPr>
-            </w:pPr>
-            <w:r>
-              <w:rPr>
-                <w:rFonts w:ascii="Consolas" w:hAnsi="Consolas"/>
-              </w:rPr>
-              <w:t>mov r0, byte_array</w:t>
-            </w:r>
-          </w:p>
-          <w:p>
-            <w:pPr>
-              <w:jc w:val="both"/>
-              <w:rPr>
-                <w:rFonts w:ascii="Consolas" w:hAnsi="Consolas"/>
-              </w:rPr>
-            </w:pPr>
-            <w:r>
-              <w:rPr>
-                <w:rFonts w:ascii="Consolas" w:hAnsi="Consolas"/>
-              </w:rPr>
-              <w:lastRenderedPageBreak/>
+            <w:proofErr w:type="spellStart"/>
+            <w:r>
+              <w:rPr>
+                <w:rFonts w:ascii="Consolas" w:hAnsi="Consolas"/>
+              </w:rPr>
+              <w:t>byte_array</w:t>
+            </w:r>
+            <w:proofErr w:type="spellEnd"/>
+            <w:r>
+              <w:rPr>
+                <w:rFonts w:ascii="Consolas" w:hAnsi="Consolas"/>
+              </w:rPr>
+              <w:t>:</w:t>
+            </w:r>
+          </w:p>
+          <w:p>
+            <w:pPr>
+              <w:jc w:val="both"/>
+              <w:rPr>
+                <w:rFonts w:ascii="Consolas" w:hAnsi="Consolas"/>
+              </w:rPr>
+            </w:pPr>
+            <w:proofErr w:type="spellStart"/>
+            <w:r>
+              <w:rPr>
+                <w:rFonts w:ascii="Consolas" w:hAnsi="Consolas"/>
+              </w:rPr>
+              <w:t>db</w:t>
+            </w:r>
+            <w:proofErr w:type="spellEnd"/>
+            <w:r>
+              <w:rPr>
+                <w:rFonts w:ascii="Consolas" w:hAnsi="Consolas"/>
+              </w:rPr>
+              <w:t xml:space="preserve"> 18, 17, 27, 22</w:t>
+            </w:r>
+          </w:p>
+          <w:p>
+            <w:pPr>
+              <w:jc w:val="both"/>
+              <w:rPr>
+                <w:rFonts w:ascii="Consolas" w:hAnsi="Consolas"/>
+              </w:rPr>
+            </w:pPr>
+          </w:p>
+          <w:p>
+            <w:pPr>
+              <w:jc w:val="both"/>
+              <w:rPr>
+                <w:rFonts w:ascii="Consolas" w:hAnsi="Consolas"/>
+              </w:rPr>
+            </w:pPr>
+            <w:r>
+              <w:rPr>
+                <w:rFonts w:ascii="Consolas" w:hAnsi="Consolas"/>
+              </w:rPr>
+              <w:t xml:space="preserve">mov r0, </w:t>
+            </w:r>
+            <w:proofErr w:type="spellStart"/>
+            <w:r>
+              <w:rPr>
+                <w:rFonts w:ascii="Consolas" w:hAnsi="Consolas"/>
+              </w:rPr>
+              <w:t>byte_array</w:t>
+            </w:r>
+            <w:proofErr w:type="spellEnd"/>
+          </w:p>
+          <w:p>
+            <w:pPr>
+              <w:jc w:val="both"/>
+              <w:rPr>
+                <w:rFonts w:ascii="Consolas" w:hAnsi="Consolas"/>
+              </w:rPr>
+            </w:pPr>
+            <w:r>
+              <w:rPr>
+                <w:rFonts w:ascii="Consolas" w:hAnsi="Consolas"/>
+              </w:rPr>
               <w:t>mov r1, #1 ; index to load</w:t>
             </w:r>
           </w:p>
@@ -6023,11 +6486,19 @@
                 <w:rFonts w:ascii="Consolas" w:hAnsi="Consolas"/>
               </w:rPr>
             </w:pPr>
-            <w:r>
-              <w:rPr>
-                <w:rFonts w:ascii="Consolas" w:hAnsi="Consolas"/>
-              </w:rPr>
-              <w:t>ldrb r1, [r0, r1]</w:t>
+            <w:proofErr w:type="spellStart"/>
+            <w:r>
+              <w:rPr>
+                <w:rFonts w:ascii="Consolas" w:hAnsi="Consolas"/>
+              </w:rPr>
+              <w:t>ldrb</w:t>
+            </w:r>
+            <w:proofErr w:type="spellEnd"/>
+            <w:r>
+              <w:rPr>
+                <w:rFonts w:ascii="Consolas" w:hAnsi="Consolas"/>
+              </w:rPr>
+              <w:t xml:space="preserve"> r1, [r0, r1]</w:t>
             </w:r>
           </w:p>
         </w:tc>
@@ -6042,7 +6513,15 @@
         <w:t>, meaning for half-words the index should be doubled (2 bytes per element) and for words the index should be multiplied by 4</w:t>
       </w:r>
       <w:r>
-        <w:t xml:space="preserve">. Also remember the ldr/str </w:t>
+        <w:t xml:space="preserve">. Also remember the </w:t>
+      </w:r>
+      <w:proofErr w:type="spellStart"/>
+      <w:r>
+        <w:t>ldr</w:t>
+      </w:r>
+      <w:proofErr w:type="spellEnd"/>
+      <w:r>
+        <w:t xml:space="preserve">/str </w:t>
       </w:r>
       <w:r>
         <w:t>size settings: b and h suffixes.</w:t>
@@ -6051,10 +6530,7 @@
     <w:p/>
     <w:p>
       <w:r>
-        <w:t>Structs</w:t>
-      </w:r>
-      <w:r>
-        <w:t>:</w:t>
+        <w:t>Structs:</w:t>
       </w:r>
     </w:p>
     <w:p>
@@ -6062,7 +6538,15 @@
         <w:t xml:space="preserve">Structs are used similar to arrays, however we </w:t>
       </w:r>
       <w:r>
-        <w:t xml:space="preserve">may store different types of data. The ldr/str </w:t>
+        <w:t xml:space="preserve">may store different types of data. The </w:t>
+      </w:r>
+      <w:proofErr w:type="spellStart"/>
+      <w:r>
+        <w:t>ldr</w:t>
+      </w:r>
+      <w:proofErr w:type="spellEnd"/>
+      <w:r>
+        <w:t xml:space="preserve">/str </w:t>
       </w:r>
       <w:r>
         <w:t xml:space="preserve">4-byte boundary limitation will be a problem when loading mixed types. For this reason I’d recommend </w:t>
@@ -6144,20 +6628,29 @@
                 <w:rFonts w:ascii="Consolas" w:hAnsi="Consolas"/>
               </w:rPr>
             </w:pPr>
-            <w:r>
-              <w:rPr>
-                <w:rFonts w:ascii="Consolas" w:hAnsi="Consolas"/>
-              </w:rPr>
-              <w:t>some_struct:</w:t>
-            </w:r>
-          </w:p>
-          <w:p>
-            <w:pPr>
-              <w:jc w:val="both"/>
-              <w:rPr>
-                <w:rFonts w:ascii="Consolas" w:hAnsi="Consolas"/>
-              </w:rPr>
-            </w:pPr>
+            <w:proofErr w:type="spellStart"/>
+            <w:r>
+              <w:rPr>
+                <w:rFonts w:ascii="Consolas" w:hAnsi="Consolas"/>
+              </w:rPr>
+              <w:t>some_struct</w:t>
+            </w:r>
+            <w:proofErr w:type="spellEnd"/>
+            <w:r>
+              <w:rPr>
+                <w:rFonts w:ascii="Consolas" w:hAnsi="Consolas"/>
+              </w:rPr>
+              <w:t>:</w:t>
+            </w:r>
+          </w:p>
+          <w:p>
+            <w:pPr>
+              <w:jc w:val="both"/>
+              <w:rPr>
+                <w:rFonts w:ascii="Consolas" w:hAnsi="Consolas"/>
+              </w:rPr>
+            </w:pPr>
+            <w:proofErr w:type="spellStart"/>
             <w:r>
               <w:rPr>
                 <w:rFonts w:ascii="Consolas" w:hAnsi="Consolas"/>
@@ -6168,7 +6661,14 @@
               <w:rPr>
                 <w:rFonts w:ascii="Consolas" w:hAnsi="Consolas"/>
               </w:rPr>
-              <w:t>w $</w:t>
+              <w:t>w</w:t>
+            </w:r>
+            <w:proofErr w:type="spellEnd"/>
+            <w:r>
+              <w:rPr>
+                <w:rFonts w:ascii="Consolas" w:hAnsi="Consolas"/>
+              </w:rPr>
+              <w:t xml:space="preserve"> $</w:t>
             </w:r>
             <w:r>
               <w:rPr>
@@ -6198,11 +6698,19 @@
                 <w:rFonts w:ascii="Consolas" w:hAnsi="Consolas"/>
               </w:rPr>
             </w:pPr>
-            <w:r>
-              <w:rPr>
-                <w:rFonts w:ascii="Consolas" w:hAnsi="Consolas"/>
-              </w:rPr>
-              <w:t xml:space="preserve">db </w:t>
+            <w:proofErr w:type="spellStart"/>
+            <w:r>
+              <w:rPr>
+                <w:rFonts w:ascii="Consolas" w:hAnsi="Consolas"/>
+              </w:rPr>
+              <w:t>db</w:t>
+            </w:r>
+            <w:proofErr w:type="spellEnd"/>
+            <w:r>
+              <w:rPr>
+                <w:rFonts w:ascii="Consolas" w:hAnsi="Consolas"/>
+              </w:rPr>
+              <w:t xml:space="preserve"> </w:t>
             </w:r>
             <w:r>
               <w:rPr>
@@ -6218,25 +6726,41 @@
                 <w:rFonts w:ascii="Consolas" w:hAnsi="Consolas"/>
               </w:rPr>
             </w:pPr>
-            <w:r>
-              <w:rPr>
-                <w:rFonts w:ascii="Consolas" w:hAnsi="Consolas"/>
-              </w:rPr>
-              <w:t>db #30</w:t>
-            </w:r>
-          </w:p>
-          <w:p>
-            <w:pPr>
-              <w:jc w:val="both"/>
-              <w:rPr>
-                <w:rFonts w:ascii="Consolas" w:hAnsi="Consolas"/>
-              </w:rPr>
-            </w:pPr>
-            <w:r>
-              <w:rPr>
-                <w:rFonts w:ascii="Consolas" w:hAnsi="Consolas"/>
-              </w:rPr>
-              <w:t>db #1</w:t>
+            <w:proofErr w:type="spellStart"/>
+            <w:r>
+              <w:rPr>
+                <w:rFonts w:ascii="Consolas" w:hAnsi="Consolas"/>
+              </w:rPr>
+              <w:t>db</w:t>
+            </w:r>
+            <w:proofErr w:type="spellEnd"/>
+            <w:r>
+              <w:rPr>
+                <w:rFonts w:ascii="Consolas" w:hAnsi="Consolas"/>
+              </w:rPr>
+              <w:t xml:space="preserve"> #30</w:t>
+            </w:r>
+          </w:p>
+          <w:p>
+            <w:pPr>
+              <w:jc w:val="both"/>
+              <w:rPr>
+                <w:rFonts w:ascii="Consolas" w:hAnsi="Consolas"/>
+              </w:rPr>
+            </w:pPr>
+            <w:proofErr w:type="spellStart"/>
+            <w:r>
+              <w:rPr>
+                <w:rFonts w:ascii="Consolas" w:hAnsi="Consolas"/>
+              </w:rPr>
+              <w:t>db</w:t>
+            </w:r>
+            <w:proofErr w:type="spellEnd"/>
+            <w:r>
+              <w:rPr>
+                <w:rFonts w:ascii="Consolas" w:hAnsi="Consolas"/>
+              </w:rPr>
+              <w:t xml:space="preserve"> #1</w:t>
             </w:r>
           </w:p>
         </w:tc>
@@ -6453,8 +6977,11 @@
     <w:lsdException w:name="Table 3D effects 3" w:semiHidden="1" w:unhideWhenUsed="1"/>
     <w:lsdException w:name="Table Contemporary" w:semiHidden="1" w:unhideWhenUsed="1"/>
     <w:lsdException w:name="Table Elegant" w:semiHidden="1" w:unhideWhenUsed="1"/>
+    <w:lsdException w:name="Table Professional" w:semiHidden="1" w:unhideWhenUsed="1"/>
     <w:lsdException w:name="Table Subtle 1" w:semiHidden="1" w:unhideWhenUsed="1"/>
     <w:lsdException w:name="Table Subtle 2" w:semiHidden="1" w:unhideWhenUsed="1"/>
+    <w:lsdException w:name="Table Web 1" w:semiHidden="1" w:unhideWhenUsed="1"/>
+    <w:lsdException w:name="Table Web 2" w:semiHidden="1" w:unhideWhenUsed="1"/>
     <w:lsdException w:name="Table Web 3" w:semiHidden="1" w:unhideWhenUsed="1"/>
     <w:lsdException w:name="Balloon Text" w:semiHidden="1" w:unhideWhenUsed="1"/>
     <w:lsdException w:name="Table Grid" w:uiPriority="39"/>

</xml_diff>